<commit_message>
Update PROGRAMACIÓ - PR02-ORD_2024-2025.docx
</commit_message>
<xml_diff>
--- a/PROGRAMACIÓ - PR02-ORD_2024-2025.docx
+++ b/PROGRAMACIÓ - PR02-ORD_2024-2025.docx
@@ -781,12 +781,120 @@
         <w:rPr>
           <w:rFonts w:ascii="Calibri" w:hAnsi="Calibri" w:cs="Calibri"/>
           <w:b w:val="0"/>
-          <w:color w:val="04339F"/>
+          <w:color w:val="000000" w:themeColor="text1"/>
           <w:sz w:val="28"/>
           <w:lang w:val="ca-ES"/>
         </w:rPr>
       </w:pPr>
       <w:r>
+        <w:rPr>
+          <w:rFonts w:ascii="Calibri" w:hAnsi="Calibri" w:cs="Calibri"/>
+          <w:bCs w:val="0"/>
+          <w:color w:val="000000" w:themeColor="text1"/>
+          <w:sz w:val="28"/>
+          <w:lang w:val="ca-ES"/>
+        </w:rPr>
+        <w:lastRenderedPageBreak/>
+        <w:t xml:space="preserve">Nom: </w:t>
+      </w:r>
+      <w:r>
+        <w:rPr>
+          <w:rFonts w:ascii="Calibri" w:hAnsi="Calibri" w:cs="Calibri"/>
+          <w:b w:val="0"/>
+          <w:color w:val="000000" w:themeColor="text1"/>
+          <w:sz w:val="28"/>
+          <w:lang w:val="ca-ES"/>
+        </w:rPr>
+        <w:t>Alex Jiménez Quiñonero</w:t>
+      </w:r>
+    </w:p>
+    <w:p>
+      <w:pPr>
+        <w:pStyle w:val="Title"/>
+        <w:ind w:left="0"/>
+        <w:rPr>
+          <w:rFonts w:ascii="Calibri" w:hAnsi="Calibri" w:cs="Calibri"/>
+          <w:b w:val="0"/>
+          <w:color w:val="000000" w:themeColor="text1"/>
+          <w:sz w:val="28"/>
+          <w:lang w:val="ca-ES"/>
+        </w:rPr>
+      </w:pPr>
+      <w:r>
+        <w:rPr>
+          <w:rFonts w:ascii="Calibri" w:hAnsi="Calibri" w:cs="Calibri"/>
+          <w:bCs w:val="0"/>
+          <w:color w:val="000000" w:themeColor="text1"/>
+          <w:sz w:val="28"/>
+          <w:lang w:val="ca-ES"/>
+        </w:rPr>
+        <w:t>Curs:</w:t>
+      </w:r>
+      <w:r>
+        <w:rPr>
+          <w:rFonts w:ascii="Calibri" w:hAnsi="Calibri" w:cs="Calibri"/>
+          <w:bCs w:val="0"/>
+          <w:color w:val="000000" w:themeColor="text1"/>
+          <w:sz w:val="28"/>
+          <w:lang w:val="ca-ES"/>
+        </w:rPr>
+        <w:tab/>
+      </w:r>
+      <w:r>
+        <w:rPr>
+          <w:rFonts w:ascii="Calibri" w:hAnsi="Calibri" w:cs="Calibri"/>
+          <w:b w:val="0"/>
+          <w:color w:val="000000" w:themeColor="text1"/>
+          <w:sz w:val="28"/>
+          <w:lang w:val="ca-ES"/>
+        </w:rPr>
+        <w:t>M03-UF4</w:t>
+      </w:r>
+    </w:p>
+    <w:p>
+      <w:pPr>
+        <w:pStyle w:val="Title"/>
+        <w:ind w:left="0"/>
+        <w:rPr>
+          <w:rFonts w:ascii="Calibri" w:hAnsi="Calibri" w:cs="Calibri"/>
+          <w:b w:val="0"/>
+          <w:color w:val="000000" w:themeColor="text1"/>
+          <w:sz w:val="28"/>
+          <w:lang w:val="ca-ES"/>
+        </w:rPr>
+      </w:pPr>
+      <w:r>
+        <w:rPr>
+          <w:rFonts w:ascii="Calibri" w:hAnsi="Calibri" w:cs="Calibri"/>
+          <w:bCs w:val="0"/>
+          <w:color w:val="000000" w:themeColor="text1"/>
+          <w:sz w:val="28"/>
+          <w:lang w:val="ca-ES"/>
+        </w:rPr>
+        <w:t xml:space="preserve">Data: </w:t>
+      </w:r>
+      <w:r>
+        <w:rPr>
+          <w:rFonts w:ascii="Calibri" w:hAnsi="Calibri" w:cs="Calibri"/>
+          <w:b w:val="0"/>
+          <w:color w:val="000000" w:themeColor="text1"/>
+          <w:sz w:val="28"/>
+          <w:lang w:val="ca-ES"/>
+        </w:rPr>
+        <w:t>22/03/2024</w:t>
+      </w:r>
+    </w:p>
+    <w:p>
+      <w:pPr>
+        <w:rPr>
+          <w:lang w:val="ca-ES" w:eastAsia="ja-JP"/>
+        </w:rPr>
+      </w:pPr>
+    </w:p>
+    <w:p>
+      <w:pPr>
+        <w:pStyle w:val="Title"/>
+        <w:ind w:left="0"/>
         <w:rPr>
           <w:rFonts w:ascii="Calibri" w:hAnsi="Calibri" w:cs="Calibri"/>
           <w:b w:val="0"/>
@@ -794,7 +902,28 @@
           <w:sz w:val="28"/>
           <w:lang w:val="ca-ES"/>
         </w:rPr>
-        <w:lastRenderedPageBreak/>
+      </w:pPr>
+    </w:p>
+    <w:p>
+      <w:pPr>
+        <w:pStyle w:val="Title"/>
+        <w:ind w:left="0"/>
+        <w:rPr>
+          <w:rFonts w:ascii="Calibri" w:hAnsi="Calibri" w:cs="Calibri"/>
+          <w:b w:val="0"/>
+          <w:color w:val="04339F"/>
+          <w:sz w:val="28"/>
+          <w:lang w:val="ca-ES"/>
+        </w:rPr>
+      </w:pPr>
+      <w:r>
+        <w:rPr>
+          <w:rFonts w:ascii="Calibri" w:hAnsi="Calibri" w:cs="Calibri"/>
+          <w:b w:val="0"/>
+          <w:color w:val="04339F"/>
+          <w:sz w:val="28"/>
+          <w:lang w:val="ca-ES"/>
+        </w:rPr>
         <w:t>Introducció</w:t>
       </w:r>
     </w:p>
@@ -1669,7 +1798,6 @@
         </w:rPr>
         <w:tab/>
       </w:r>
-      <w:proofErr w:type="spellStart"/>
       <w:r>
         <w:rPr>
           <w:rFonts w:ascii="Calibri" w:hAnsi="Calibri" w:cs="Calibri"/>
@@ -1677,9 +1805,37 @@
           <w:sz w:val="22"/>
           <w:szCs w:val="22"/>
         </w:rPr>
-        <w:t>hecho</w:t>
-      </w:r>
-      <w:proofErr w:type="spellEnd"/>
+        <w:t>(</w:t>
+      </w:r>
+      <w:proofErr w:type="spellStart"/>
+      <w:r>
+        <w:rPr>
+          <w:rFonts w:ascii="Calibri" w:hAnsi="Calibri" w:cs="Calibri"/>
+          <w:color w:val="FF0000"/>
+          <w:sz w:val="22"/>
+          <w:szCs w:val="22"/>
+        </w:rPr>
+        <w:t>he</w:t>
+      </w:r>
+      <w:r>
+        <w:rPr>
+          <w:rFonts w:ascii="Calibri" w:hAnsi="Calibri" w:cs="Calibri"/>
+          <w:color w:val="FF0000"/>
+          <w:sz w:val="22"/>
+          <w:szCs w:val="22"/>
+        </w:rPr>
+        <w:t>cho</w:t>
+      </w:r>
+      <w:proofErr w:type="spellEnd"/>
+      <w:r>
+        <w:rPr>
+          <w:rFonts w:ascii="Calibri" w:hAnsi="Calibri" w:cs="Calibri"/>
+          <w:color w:val="FF0000"/>
+          <w:sz w:val="22"/>
+          <w:szCs w:val="22"/>
+        </w:rPr>
+        <w:t>)</w:t>
+      </w:r>
     </w:p>
     <w:p>
       <w:pPr>
@@ -1840,7 +1996,7 @@
           <w:szCs w:val="22"/>
           <w:lang w:val="es-ES"/>
         </w:rPr>
-        <w:t>hecho</w:t>
+        <w:t>(hecho)</w:t>
       </w:r>
     </w:p>
     <w:p>
@@ -2184,17 +2340,16 @@
         </w:rPr>
         <w:tab/>
       </w:r>
-      <w:proofErr w:type="spellStart"/>
       <w:r>
         <w:rPr>
           <w:rFonts w:ascii="Calibri" w:hAnsi="Calibri" w:cs="Calibri"/>
           <w:color w:val="FF0000"/>
           <w:sz w:val="22"/>
           <w:szCs w:val="22"/>
-        </w:rPr>
-        <w:t>hecho</w:t>
-      </w:r>
-      <w:proofErr w:type="spellEnd"/>
+          <w:lang w:val="es-ES"/>
+        </w:rPr>
+        <w:t>(hecho)</w:t>
+      </w:r>
     </w:p>
     <w:p>
       <w:pPr>
@@ -3186,7 +3341,36 @@
           <w:sz w:val="22"/>
           <w:szCs w:val="22"/>
         </w:rPr>
-        <w:t>hecho</w:t>
+        <w:t>(</w:t>
+      </w:r>
+      <w:proofErr w:type="spellStart"/>
+      <w:r>
+        <w:rPr>
+          <w:rFonts w:ascii="Calibri" w:hAnsi="Calibri" w:cs="Calibri"/>
+          <w:color w:val="FF0000"/>
+          <w:sz w:val="22"/>
+          <w:szCs w:val="22"/>
+        </w:rPr>
+        <w:t>he</w:t>
+      </w:r>
+      <w:r>
+        <w:rPr>
+          <w:rFonts w:ascii="Calibri" w:hAnsi="Calibri" w:cs="Calibri"/>
+          <w:color w:val="FF0000"/>
+          <w:sz w:val="22"/>
+          <w:szCs w:val="22"/>
+        </w:rPr>
+        <w:t>cho</w:t>
+      </w:r>
+      <w:proofErr w:type="spellEnd"/>
+      <w:r>
+        <w:rPr>
+          <w:rFonts w:ascii="Calibri" w:hAnsi="Calibri" w:cs="Calibri"/>
+          <w:color w:val="FF0000"/>
+          <w:sz w:val="22"/>
+          <w:szCs w:val="22"/>
+        </w:rPr>
+        <w:t>)</w:t>
       </w:r>
     </w:p>
     <w:p>
@@ -3354,7 +3538,6 @@
         </w:rPr>
         <w:tab/>
       </w:r>
-      <w:proofErr w:type="spellStart"/>
       <w:r>
         <w:rPr>
           <w:rFonts w:ascii="Calibri" w:hAnsi="Calibri" w:cs="Calibri"/>
@@ -3362,9 +3545,37 @@
           <w:sz w:val="22"/>
           <w:szCs w:val="22"/>
         </w:rPr>
-        <w:t>hecho</w:t>
-      </w:r>
-      <w:proofErr w:type="spellEnd"/>
+        <w:t>(</w:t>
+      </w:r>
+      <w:proofErr w:type="spellStart"/>
+      <w:r>
+        <w:rPr>
+          <w:rFonts w:ascii="Calibri" w:hAnsi="Calibri" w:cs="Calibri"/>
+          <w:color w:val="FF0000"/>
+          <w:sz w:val="22"/>
+          <w:szCs w:val="22"/>
+        </w:rPr>
+        <w:t>he</w:t>
+      </w:r>
+      <w:r>
+        <w:rPr>
+          <w:rFonts w:ascii="Calibri" w:hAnsi="Calibri" w:cs="Calibri"/>
+          <w:color w:val="FF0000"/>
+          <w:sz w:val="22"/>
+          <w:szCs w:val="22"/>
+        </w:rPr>
+        <w:t>cho</w:t>
+      </w:r>
+      <w:proofErr w:type="spellEnd"/>
+      <w:r>
+        <w:rPr>
+          <w:rFonts w:ascii="Calibri" w:hAnsi="Calibri" w:cs="Calibri"/>
+          <w:color w:val="FF0000"/>
+          <w:sz w:val="22"/>
+          <w:szCs w:val="22"/>
+        </w:rPr>
+        <w:t>)</w:t>
+      </w:r>
     </w:p>
     <w:p>
       <w:pPr>
@@ -4459,6 +4670,42 @@
         <w:t>clases</w:t>
       </w:r>
       <w:proofErr w:type="spellEnd"/>
+      <w:r>
+        <w:rPr>
+          <w:rFonts w:ascii="Calibri" w:hAnsi="Calibri" w:cs="Calibri"/>
+          <w:sz w:val="22"/>
+          <w:szCs w:val="22"/>
+          <w:lang w:val="ca-ES"/>
+        </w:rPr>
+        <w:tab/>
+      </w:r>
+      <w:r>
+        <w:rPr>
+          <w:rFonts w:ascii="Calibri" w:hAnsi="Calibri" w:cs="Calibri"/>
+          <w:color w:val="FF0000"/>
+          <w:sz w:val="22"/>
+          <w:szCs w:val="22"/>
+        </w:rPr>
+        <w:t>(he</w:t>
+      </w:r>
+      <w:r>
+        <w:rPr>
+          <w:rFonts w:ascii="Calibri" w:hAnsi="Calibri" w:cs="Calibri"/>
+          <w:color w:val="FF0000"/>
+          <w:sz w:val="22"/>
+          <w:szCs w:val="22"/>
+        </w:rPr>
+        <w:t>cho</w:t>
+      </w:r>
+      <w:r>
+        <w:rPr>
+          <w:rFonts w:ascii="Calibri" w:hAnsi="Calibri" w:cs="Calibri"/>
+          <w:color w:val="FF0000"/>
+          <w:sz w:val="22"/>
+          <w:szCs w:val="22"/>
+        </w:rPr>
+        <w:t>)</w:t>
+      </w:r>
     </w:p>
     <w:p>
       <w:pPr>
@@ -4615,11 +4862,115 @@
         <w:ind w:left="115"/>
         <w:rPr>
           <w:rFonts w:ascii="Calibri" w:hAnsi="Calibri" w:cs="Calibri"/>
-          <w:sz w:val="22"/>
-          <w:szCs w:val="22"/>
-          <w:lang w:val="ca-ES"/>
-        </w:rPr>
-      </w:pPr>
+          <w:b/>
+          <w:bCs/>
+          <w:i/>
+          <w:iCs/>
+          <w:color w:val="4472C4" w:themeColor="accent1"/>
+          <w:sz w:val="22"/>
+          <w:szCs w:val="22"/>
+          <w:u w:val="single"/>
+          <w:lang w:val="ca-ES"/>
+        </w:rPr>
+      </w:pPr>
+    </w:p>
+    <w:p>
+      <w:pPr>
+        <w:pStyle w:val="ListBullet"/>
+        <w:numPr>
+          <w:ilvl w:val="0"/>
+          <w:numId w:val="27"/>
+        </w:numPr>
+        <w:rPr>
+          <w:rFonts w:ascii="Calibri" w:hAnsi="Calibri" w:cs="Calibri"/>
+          <w:b/>
+          <w:bCs/>
+          <w:i/>
+          <w:iCs/>
+          <w:color w:val="4472C4" w:themeColor="accent1"/>
+          <w:sz w:val="24"/>
+          <w:szCs w:val="24"/>
+          <w:u w:val="single"/>
+          <w:lang w:val="ca-ES"/>
+        </w:rPr>
+      </w:pPr>
+      <w:r>
+        <w:rPr>
+          <w:rFonts w:ascii="Calibri" w:hAnsi="Calibri" w:cs="Calibri"/>
+          <w:b/>
+          <w:bCs/>
+          <w:i/>
+          <w:iCs/>
+          <w:color w:val="4472C4" w:themeColor="accent1"/>
+          <w:sz w:val="24"/>
+          <w:szCs w:val="24"/>
+          <w:u w:val="single"/>
+          <w:lang w:val="ca-ES"/>
+        </w:rPr>
+        <w:t xml:space="preserve">Diagrama </w:t>
+      </w:r>
+      <w:r>
+        <w:rPr>
+          <w:rFonts w:ascii="Calibri" w:hAnsi="Calibri" w:cs="Calibri"/>
+          <w:b/>
+          <w:bCs/>
+          <w:i/>
+          <w:iCs/>
+          <w:color w:val="4472C4" w:themeColor="accent1"/>
+          <w:sz w:val="24"/>
+          <w:szCs w:val="24"/>
+          <w:u w:val="single"/>
+          <w:lang w:val="ca-ES"/>
+        </w:rPr>
+        <w:t xml:space="preserve">de </w:t>
+      </w:r>
+      <w:proofErr w:type="spellStart"/>
+      <w:r>
+        <w:rPr>
+          <w:rFonts w:ascii="Calibri" w:hAnsi="Calibri" w:cs="Calibri"/>
+          <w:b/>
+          <w:bCs/>
+          <w:i/>
+          <w:iCs/>
+          <w:color w:val="4472C4" w:themeColor="accent1"/>
+          <w:sz w:val="24"/>
+          <w:szCs w:val="24"/>
+          <w:u w:val="single"/>
+          <w:lang w:val="ca-ES"/>
+        </w:rPr>
+        <w:t>clases</w:t>
+      </w:r>
+      <w:proofErr w:type="spellEnd"/>
+      <w:r>
+        <w:rPr>
+          <w:rFonts w:ascii="Calibri" w:hAnsi="Calibri" w:cs="Calibri"/>
+          <w:b/>
+          <w:bCs/>
+          <w:i/>
+          <w:iCs/>
+          <w:color w:val="4472C4" w:themeColor="accent1"/>
+          <w:sz w:val="24"/>
+          <w:szCs w:val="24"/>
+          <w:u w:val="single"/>
+          <w:lang w:val="ca-ES"/>
+        </w:rPr>
+        <w:t xml:space="preserve"> </w:t>
+      </w:r>
+      <w:r>
+        <w:rPr>
+          <w:rFonts w:ascii="Calibri" w:hAnsi="Calibri" w:cs="Calibri"/>
+          <w:b/>
+          <w:bCs/>
+          <w:i/>
+          <w:iCs/>
+          <w:color w:val="4472C4" w:themeColor="accent1"/>
+          <w:sz w:val="24"/>
+          <w:szCs w:val="24"/>
+          <w:u w:val="single"/>
+          <w:lang w:val="ca-ES"/>
+        </w:rPr>
+        <w:t>UML</w:t>
+      </w:r>
     </w:p>
     <w:p>
       <w:pPr>
@@ -4627,19 +4978,3231 @@
         <w:ind w:left="115"/>
         <w:rPr>
           <w:rFonts w:ascii="Calibri" w:hAnsi="Calibri" w:cs="Calibri"/>
-          <w:sz w:val="22"/>
-          <w:szCs w:val="22"/>
-          <w:lang w:val="ca-ES"/>
-        </w:rPr>
-      </w:pPr>
-    </w:p>
-    <w:p>
-      <w:pPr>
-        <w:rPr>
-          <w:rFonts w:ascii="Calibri" w:hAnsi="Calibri" w:cs="Calibri"/>
-          <w:lang w:val="ca-ES"/>
-        </w:rPr>
-      </w:pPr>
+          <w:color w:val="000000" w:themeColor="text1"/>
+          <w:sz w:val="22"/>
+          <w:szCs w:val="22"/>
+          <w:lang w:val="ca-ES"/>
+        </w:rPr>
+      </w:pPr>
+      <w:proofErr w:type="spellStart"/>
+      <w:r>
+        <w:rPr>
+          <w:rFonts w:ascii="Calibri" w:hAnsi="Calibri" w:cs="Calibri"/>
+          <w:color w:val="000000" w:themeColor="text1"/>
+          <w:sz w:val="22"/>
+          <w:szCs w:val="22"/>
+          <w:lang w:val="ca-ES"/>
+        </w:rPr>
+        <w:t>Realizado</w:t>
+      </w:r>
+      <w:proofErr w:type="spellEnd"/>
+      <w:r>
+        <w:rPr>
+          <w:rFonts w:ascii="Calibri" w:hAnsi="Calibri" w:cs="Calibri"/>
+          <w:color w:val="000000" w:themeColor="text1"/>
+          <w:sz w:val="22"/>
+          <w:szCs w:val="22"/>
+          <w:lang w:val="ca-ES"/>
+        </w:rPr>
+        <w:t xml:space="preserve"> en </w:t>
+      </w:r>
+      <w:hyperlink r:id="rId15" w:history="1">
+        <w:r>
+          <w:rPr>
+            <w:rStyle w:val="Hyperlink"/>
+            <w:rFonts w:ascii="Calibri" w:hAnsi="Calibri" w:cs="Calibri"/>
+            <w:sz w:val="22"/>
+            <w:szCs w:val="22"/>
+            <w:lang w:val="ca-ES"/>
+          </w:rPr>
+          <w:t>https://www.planttext.com</w:t>
+        </w:r>
+      </w:hyperlink>
+    </w:p>
+    <w:p>
+      <w:pPr>
+        <w:pStyle w:val="ListBullet"/>
+        <w:ind w:left="115"/>
+        <w:rPr>
+          <w:rFonts w:ascii="Calibri" w:hAnsi="Calibri" w:cs="Calibri"/>
+          <w:b/>
+          <w:bCs/>
+          <w:i/>
+          <w:iCs/>
+          <w:color w:val="4472C4" w:themeColor="accent1"/>
+          <w:sz w:val="22"/>
+          <w:szCs w:val="22"/>
+          <w:u w:val="single"/>
+          <w:lang w:val="ca-ES"/>
+        </w:rPr>
+      </w:pPr>
+      <w:r>
+        <w:rPr>
+          <w:rFonts w:ascii="Calibri" w:hAnsi="Calibri" w:cs="Calibri"/>
+          <w:b/>
+          <w:noProof/>
+          <w:color w:val="04339F"/>
+          <w:sz w:val="28"/>
+          <w:lang w:val="ca-ES"/>
+        </w:rPr>
+        <w:drawing>
+          <wp:anchor distT="0" distB="0" distL="114300" distR="114300" simplePos="0" relativeHeight="251659264" behindDoc="1" locked="0" layoutInCell="1" allowOverlap="1" wp14:anchorId="5EF86000" wp14:editId="6A4906DC">
+            <wp:simplePos x="0" y="0"/>
+            <wp:positionH relativeFrom="column">
+              <wp:posOffset>1270</wp:posOffset>
+            </wp:positionH>
+            <wp:positionV relativeFrom="paragraph">
+              <wp:posOffset>380365</wp:posOffset>
+            </wp:positionV>
+            <wp:extent cx="6024245" cy="3631565"/>
+            <wp:effectExtent l="0" t="0" r="0" b="635"/>
+            <wp:wrapTight wrapText="bothSides">
+              <wp:wrapPolygon edited="0">
+                <wp:start x="0" y="0"/>
+                <wp:lineTo x="0" y="21528"/>
+                <wp:lineTo x="21539" y="21528"/>
+                <wp:lineTo x="21539" y="0"/>
+                <wp:lineTo x="0" y="0"/>
+              </wp:wrapPolygon>
+            </wp:wrapTight>
+            <wp:docPr id="1855361824" name="Picture 5" descr="A screenshot of a computer&#10;&#10;AI-generated content may be incorrect."/>
+            <wp:cNvGraphicFramePr>
+              <a:graphicFrameLocks xmlns:a="http://schemas.openxmlformats.org/drawingml/2006/main" noChangeAspect="1"/>
+            </wp:cNvGraphicFramePr>
+            <a:graphic xmlns:a="http://schemas.openxmlformats.org/drawingml/2006/main">
+              <a:graphicData uri="http://schemas.openxmlformats.org/drawingml/2006/picture">
+                <pic:pic xmlns:pic="http://schemas.openxmlformats.org/drawingml/2006/picture">
+                  <pic:nvPicPr>
+                    <pic:cNvPr id="1855361824" name="Picture 5" descr="A screenshot of a computer&#10;&#10;AI-generated content may be incorrect."/>
+                    <pic:cNvPicPr/>
+                  </pic:nvPicPr>
+                  <pic:blipFill>
+                    <a:blip r:embed="rId16">
+                      <a:extLst>
+                        <a:ext uri="{28A0092B-C50C-407E-A947-70E740481C1C}">
+                          <a14:useLocalDpi xmlns:a14="http://schemas.microsoft.com/office/drawing/2010/main" val="0"/>
+                        </a:ext>
+                      </a:extLst>
+                    </a:blip>
+                    <a:stretch>
+                      <a:fillRect/>
+                    </a:stretch>
+                  </pic:blipFill>
+                  <pic:spPr>
+                    <a:xfrm>
+                      <a:off x="0" y="0"/>
+                      <a:ext cx="6024245" cy="3631565"/>
+                    </a:xfrm>
+                    <a:prstGeom prst="rect">
+                      <a:avLst/>
+                    </a:prstGeom>
+                  </pic:spPr>
+                </pic:pic>
+              </a:graphicData>
+            </a:graphic>
+            <wp14:sizeRelH relativeFrom="page">
+              <wp14:pctWidth>0</wp14:pctWidth>
+            </wp14:sizeRelH>
+            <wp14:sizeRelV relativeFrom="page">
+              <wp14:pctHeight>0</wp14:pctHeight>
+            </wp14:sizeRelV>
+          </wp:anchor>
+        </w:drawing>
+      </w:r>
+    </w:p>
+    <w:p>
+      <w:pPr>
+        <w:pStyle w:val="ListBullet"/>
+        <w:ind w:left="115"/>
+        <w:rPr>
+          <w:rFonts w:ascii="Calibri" w:hAnsi="Calibri" w:cs="Calibri"/>
+          <w:color w:val="4472C4" w:themeColor="accent1"/>
+          <w:sz w:val="22"/>
+          <w:szCs w:val="22"/>
+          <w:lang w:val="ca-ES"/>
+        </w:rPr>
+      </w:pPr>
+      <w:proofErr w:type="spellStart"/>
+      <w:r>
+        <w:rPr>
+          <w:rFonts w:ascii="Calibri" w:hAnsi="Calibri" w:cs="Calibri"/>
+          <w:color w:val="4472C4" w:themeColor="accent1"/>
+          <w:sz w:val="22"/>
+          <w:szCs w:val="22"/>
+          <w:lang w:val="ca-ES"/>
+        </w:rPr>
+        <w:t>Codigo</w:t>
+      </w:r>
+      <w:proofErr w:type="spellEnd"/>
+      <w:r>
+        <w:rPr>
+          <w:rFonts w:ascii="Calibri" w:hAnsi="Calibri" w:cs="Calibri"/>
+          <w:color w:val="4472C4" w:themeColor="accent1"/>
+          <w:sz w:val="22"/>
+          <w:szCs w:val="22"/>
+          <w:lang w:val="ca-ES"/>
+        </w:rPr>
+        <w:t xml:space="preserve"> a mano:</w:t>
+      </w:r>
+    </w:p>
+    <w:p>
+      <w:pPr>
+        <w:pStyle w:val="ListBullet"/>
+        <w:spacing w:after="0"/>
+        <w:ind w:left="115"/>
+        <w:rPr>
+          <w:rFonts w:ascii="Calibri" w:hAnsi="Calibri" w:cs="Calibri"/>
+          <w:color w:val="000000" w:themeColor="text1"/>
+          <w:sz w:val="22"/>
+          <w:szCs w:val="22"/>
+          <w:lang w:val="ca-ES"/>
+        </w:rPr>
+      </w:pPr>
+      <w:r>
+        <w:rPr>
+          <w:rFonts w:ascii="Calibri" w:hAnsi="Calibri" w:cs="Calibri"/>
+          <w:color w:val="000000" w:themeColor="text1"/>
+          <w:sz w:val="22"/>
+          <w:szCs w:val="22"/>
+          <w:lang w:val="ca-ES"/>
+        </w:rPr>
+        <w:t>@startuml</w:t>
+      </w:r>
+    </w:p>
+    <w:p>
+      <w:pPr>
+        <w:pStyle w:val="ListBullet"/>
+        <w:spacing w:after="0"/>
+        <w:ind w:left="115"/>
+        <w:rPr>
+          <w:rFonts w:ascii="Calibri" w:hAnsi="Calibri" w:cs="Calibri"/>
+          <w:color w:val="000000" w:themeColor="text1"/>
+          <w:sz w:val="22"/>
+          <w:szCs w:val="22"/>
+          <w:lang w:val="ca-ES"/>
+        </w:rPr>
+      </w:pPr>
+      <w:proofErr w:type="spellStart"/>
+      <w:r>
+        <w:rPr>
+          <w:rFonts w:ascii="Calibri" w:hAnsi="Calibri" w:cs="Calibri"/>
+          <w:color w:val="000000" w:themeColor="text1"/>
+          <w:sz w:val="22"/>
+          <w:szCs w:val="22"/>
+          <w:lang w:val="ca-ES"/>
+        </w:rPr>
+        <w:t>interface</w:t>
+      </w:r>
+      <w:proofErr w:type="spellEnd"/>
+      <w:r>
+        <w:rPr>
+          <w:rFonts w:ascii="Calibri" w:hAnsi="Calibri" w:cs="Calibri"/>
+          <w:color w:val="000000" w:themeColor="text1"/>
+          <w:sz w:val="22"/>
+          <w:szCs w:val="22"/>
+          <w:lang w:val="ca-ES"/>
+        </w:rPr>
+        <w:t xml:space="preserve"> </w:t>
+      </w:r>
+      <w:proofErr w:type="spellStart"/>
+      <w:r>
+        <w:rPr>
+          <w:rFonts w:ascii="Calibri" w:hAnsi="Calibri" w:cs="Calibri"/>
+          <w:color w:val="000000" w:themeColor="text1"/>
+          <w:sz w:val="22"/>
+          <w:szCs w:val="22"/>
+          <w:lang w:val="ca-ES"/>
+        </w:rPr>
+        <w:t>Llogable</w:t>
+      </w:r>
+      <w:proofErr w:type="spellEnd"/>
+      <w:r>
+        <w:rPr>
+          <w:rFonts w:ascii="Calibri" w:hAnsi="Calibri" w:cs="Calibri"/>
+          <w:color w:val="000000" w:themeColor="text1"/>
+          <w:sz w:val="22"/>
+          <w:szCs w:val="22"/>
+          <w:lang w:val="ca-ES"/>
+        </w:rPr>
+        <w:t xml:space="preserve"> {</w:t>
+      </w:r>
+    </w:p>
+    <w:p>
+      <w:pPr>
+        <w:pStyle w:val="ListBullet"/>
+        <w:spacing w:after="0"/>
+        <w:ind w:left="115"/>
+        <w:rPr>
+          <w:rFonts w:ascii="Calibri" w:hAnsi="Calibri" w:cs="Calibri"/>
+          <w:color w:val="000000" w:themeColor="text1"/>
+          <w:sz w:val="22"/>
+          <w:szCs w:val="22"/>
+          <w:lang w:val="ca-ES"/>
+        </w:rPr>
+      </w:pPr>
+      <w:r>
+        <w:rPr>
+          <w:rFonts w:ascii="Calibri" w:hAnsi="Calibri" w:cs="Calibri"/>
+          <w:color w:val="000000" w:themeColor="text1"/>
+          <w:sz w:val="22"/>
+          <w:szCs w:val="22"/>
+          <w:lang w:val="ca-ES"/>
+        </w:rPr>
+        <w:t xml:space="preserve">    + </w:t>
+      </w:r>
+      <w:proofErr w:type="spellStart"/>
+      <w:r>
+        <w:rPr>
+          <w:rFonts w:ascii="Calibri" w:hAnsi="Calibri" w:cs="Calibri"/>
+          <w:color w:val="000000" w:themeColor="text1"/>
+          <w:sz w:val="22"/>
+          <w:szCs w:val="22"/>
+          <w:lang w:val="ca-ES"/>
+        </w:rPr>
+        <w:t>calcularPreu</w:t>
+      </w:r>
+      <w:proofErr w:type="spellEnd"/>
+      <w:r>
+        <w:rPr>
+          <w:rFonts w:ascii="Calibri" w:hAnsi="Calibri" w:cs="Calibri"/>
+          <w:color w:val="000000" w:themeColor="text1"/>
+          <w:sz w:val="22"/>
+          <w:szCs w:val="22"/>
+          <w:lang w:val="ca-ES"/>
+        </w:rPr>
+        <w:t>(</w:t>
+      </w:r>
+      <w:proofErr w:type="spellStart"/>
+      <w:r>
+        <w:rPr>
+          <w:rFonts w:ascii="Calibri" w:hAnsi="Calibri" w:cs="Calibri"/>
+          <w:color w:val="000000" w:themeColor="text1"/>
+          <w:sz w:val="22"/>
+          <w:szCs w:val="22"/>
+          <w:lang w:val="ca-ES"/>
+        </w:rPr>
+        <w:t>int</w:t>
+      </w:r>
+      <w:proofErr w:type="spellEnd"/>
+      <w:r>
+        <w:rPr>
+          <w:rFonts w:ascii="Calibri" w:hAnsi="Calibri" w:cs="Calibri"/>
+          <w:color w:val="000000" w:themeColor="text1"/>
+          <w:sz w:val="22"/>
+          <w:szCs w:val="22"/>
+          <w:lang w:val="ca-ES"/>
+        </w:rPr>
+        <w:t xml:space="preserve">): </w:t>
+      </w:r>
+      <w:proofErr w:type="spellStart"/>
+      <w:r>
+        <w:rPr>
+          <w:rFonts w:ascii="Calibri" w:hAnsi="Calibri" w:cs="Calibri"/>
+          <w:color w:val="000000" w:themeColor="text1"/>
+          <w:sz w:val="22"/>
+          <w:szCs w:val="22"/>
+          <w:lang w:val="ca-ES"/>
+        </w:rPr>
+        <w:t>double</w:t>
+      </w:r>
+      <w:proofErr w:type="spellEnd"/>
+    </w:p>
+    <w:p>
+      <w:pPr>
+        <w:pStyle w:val="ListBullet"/>
+        <w:spacing w:after="0"/>
+        <w:ind w:left="115"/>
+        <w:rPr>
+          <w:rFonts w:ascii="Calibri" w:hAnsi="Calibri" w:cs="Calibri"/>
+          <w:color w:val="000000" w:themeColor="text1"/>
+          <w:sz w:val="22"/>
+          <w:szCs w:val="22"/>
+          <w:lang w:val="ca-ES"/>
+        </w:rPr>
+      </w:pPr>
+      <w:r>
+        <w:rPr>
+          <w:rFonts w:ascii="Calibri" w:hAnsi="Calibri" w:cs="Calibri"/>
+          <w:color w:val="000000" w:themeColor="text1"/>
+          <w:sz w:val="22"/>
+          <w:szCs w:val="22"/>
+          <w:lang w:val="ca-ES"/>
+        </w:rPr>
+        <w:lastRenderedPageBreak/>
+        <w:t>}</w:t>
+      </w:r>
+    </w:p>
+    <w:p>
+      <w:pPr>
+        <w:pStyle w:val="ListBullet"/>
+        <w:spacing w:after="0"/>
+        <w:ind w:left="115"/>
+        <w:rPr>
+          <w:rFonts w:ascii="Calibri" w:hAnsi="Calibri" w:cs="Calibri"/>
+          <w:color w:val="000000" w:themeColor="text1"/>
+          <w:sz w:val="22"/>
+          <w:szCs w:val="22"/>
+          <w:lang w:val="ca-ES"/>
+        </w:rPr>
+      </w:pPr>
+    </w:p>
+    <w:p>
+      <w:pPr>
+        <w:pStyle w:val="ListBullet"/>
+        <w:spacing w:after="0"/>
+        <w:ind w:left="115"/>
+        <w:rPr>
+          <w:rFonts w:ascii="Calibri" w:hAnsi="Calibri" w:cs="Calibri"/>
+          <w:color w:val="000000" w:themeColor="text1"/>
+          <w:sz w:val="22"/>
+          <w:szCs w:val="22"/>
+          <w:lang w:val="ca-ES"/>
+        </w:rPr>
+      </w:pPr>
+      <w:proofErr w:type="spellStart"/>
+      <w:r>
+        <w:rPr>
+          <w:rFonts w:ascii="Calibri" w:hAnsi="Calibri" w:cs="Calibri"/>
+          <w:color w:val="000000" w:themeColor="text1"/>
+          <w:sz w:val="22"/>
+          <w:szCs w:val="22"/>
+          <w:lang w:val="ca-ES"/>
+        </w:rPr>
+        <w:t>abstract</w:t>
+      </w:r>
+      <w:proofErr w:type="spellEnd"/>
+      <w:r>
+        <w:rPr>
+          <w:rFonts w:ascii="Calibri" w:hAnsi="Calibri" w:cs="Calibri"/>
+          <w:color w:val="000000" w:themeColor="text1"/>
+          <w:sz w:val="22"/>
+          <w:szCs w:val="22"/>
+          <w:lang w:val="ca-ES"/>
+        </w:rPr>
+        <w:t xml:space="preserve"> </w:t>
+      </w:r>
+      <w:proofErr w:type="spellStart"/>
+      <w:r>
+        <w:rPr>
+          <w:rFonts w:ascii="Calibri" w:hAnsi="Calibri" w:cs="Calibri"/>
+          <w:color w:val="000000" w:themeColor="text1"/>
+          <w:sz w:val="22"/>
+          <w:szCs w:val="22"/>
+          <w:lang w:val="ca-ES"/>
+        </w:rPr>
+        <w:t>class</w:t>
+      </w:r>
+      <w:proofErr w:type="spellEnd"/>
+      <w:r>
+        <w:rPr>
+          <w:rFonts w:ascii="Calibri" w:hAnsi="Calibri" w:cs="Calibri"/>
+          <w:color w:val="000000" w:themeColor="text1"/>
+          <w:sz w:val="22"/>
+          <w:szCs w:val="22"/>
+          <w:lang w:val="ca-ES"/>
+        </w:rPr>
+        <w:t xml:space="preserve"> Vehicle </w:t>
+      </w:r>
+      <w:proofErr w:type="spellStart"/>
+      <w:r>
+        <w:rPr>
+          <w:rFonts w:ascii="Calibri" w:hAnsi="Calibri" w:cs="Calibri"/>
+          <w:color w:val="000000" w:themeColor="text1"/>
+          <w:sz w:val="22"/>
+          <w:szCs w:val="22"/>
+          <w:lang w:val="ca-ES"/>
+        </w:rPr>
+        <w:t>implements</w:t>
+      </w:r>
+      <w:proofErr w:type="spellEnd"/>
+      <w:r>
+        <w:rPr>
+          <w:rFonts w:ascii="Calibri" w:hAnsi="Calibri" w:cs="Calibri"/>
+          <w:color w:val="000000" w:themeColor="text1"/>
+          <w:sz w:val="22"/>
+          <w:szCs w:val="22"/>
+          <w:lang w:val="ca-ES"/>
+        </w:rPr>
+        <w:t xml:space="preserve"> </w:t>
+      </w:r>
+      <w:proofErr w:type="spellStart"/>
+      <w:r>
+        <w:rPr>
+          <w:rFonts w:ascii="Calibri" w:hAnsi="Calibri" w:cs="Calibri"/>
+          <w:color w:val="000000" w:themeColor="text1"/>
+          <w:sz w:val="22"/>
+          <w:szCs w:val="22"/>
+          <w:lang w:val="ca-ES"/>
+        </w:rPr>
+        <w:t>Llogable</w:t>
+      </w:r>
+      <w:proofErr w:type="spellEnd"/>
+      <w:r>
+        <w:rPr>
+          <w:rFonts w:ascii="Calibri" w:hAnsi="Calibri" w:cs="Calibri"/>
+          <w:color w:val="000000" w:themeColor="text1"/>
+          <w:sz w:val="22"/>
+          <w:szCs w:val="22"/>
+          <w:lang w:val="ca-ES"/>
+        </w:rPr>
+        <w:t xml:space="preserve"> {</w:t>
+      </w:r>
+    </w:p>
+    <w:p>
+      <w:pPr>
+        <w:pStyle w:val="ListBullet"/>
+        <w:spacing w:after="0"/>
+        <w:ind w:left="115"/>
+        <w:rPr>
+          <w:rFonts w:ascii="Calibri" w:hAnsi="Calibri" w:cs="Calibri"/>
+          <w:color w:val="000000" w:themeColor="text1"/>
+          <w:sz w:val="22"/>
+          <w:szCs w:val="22"/>
+          <w:lang w:val="ca-ES"/>
+        </w:rPr>
+      </w:pPr>
+      <w:r>
+        <w:rPr>
+          <w:rFonts w:ascii="Calibri" w:hAnsi="Calibri" w:cs="Calibri"/>
+          <w:color w:val="000000" w:themeColor="text1"/>
+          <w:sz w:val="22"/>
+          <w:szCs w:val="22"/>
+          <w:lang w:val="ca-ES"/>
+        </w:rPr>
+        <w:t xml:space="preserve">    - matricula: </w:t>
+      </w:r>
+      <w:proofErr w:type="spellStart"/>
+      <w:r>
+        <w:rPr>
+          <w:rFonts w:ascii="Calibri" w:hAnsi="Calibri" w:cs="Calibri"/>
+          <w:color w:val="000000" w:themeColor="text1"/>
+          <w:sz w:val="22"/>
+          <w:szCs w:val="22"/>
+          <w:lang w:val="ca-ES"/>
+        </w:rPr>
+        <w:t>String</w:t>
+      </w:r>
+      <w:proofErr w:type="spellEnd"/>
+    </w:p>
+    <w:p>
+      <w:pPr>
+        <w:pStyle w:val="ListBullet"/>
+        <w:spacing w:after="0"/>
+        <w:ind w:left="115"/>
+        <w:rPr>
+          <w:rFonts w:ascii="Calibri" w:hAnsi="Calibri" w:cs="Calibri"/>
+          <w:color w:val="000000" w:themeColor="text1"/>
+          <w:sz w:val="22"/>
+          <w:szCs w:val="22"/>
+          <w:lang w:val="ca-ES"/>
+        </w:rPr>
+      </w:pPr>
+      <w:r>
+        <w:rPr>
+          <w:rFonts w:ascii="Calibri" w:hAnsi="Calibri" w:cs="Calibri"/>
+          <w:color w:val="000000" w:themeColor="text1"/>
+          <w:sz w:val="22"/>
+          <w:szCs w:val="22"/>
+          <w:lang w:val="ca-ES"/>
+        </w:rPr>
+        <w:t xml:space="preserve">    - marca: </w:t>
+      </w:r>
+      <w:proofErr w:type="spellStart"/>
+      <w:r>
+        <w:rPr>
+          <w:rFonts w:ascii="Calibri" w:hAnsi="Calibri" w:cs="Calibri"/>
+          <w:color w:val="000000" w:themeColor="text1"/>
+          <w:sz w:val="22"/>
+          <w:szCs w:val="22"/>
+          <w:lang w:val="ca-ES"/>
+        </w:rPr>
+        <w:t>String</w:t>
+      </w:r>
+      <w:proofErr w:type="spellEnd"/>
+    </w:p>
+    <w:p>
+      <w:pPr>
+        <w:pStyle w:val="ListBullet"/>
+        <w:spacing w:after="0"/>
+        <w:ind w:left="115"/>
+        <w:rPr>
+          <w:rFonts w:ascii="Calibri" w:hAnsi="Calibri" w:cs="Calibri"/>
+          <w:color w:val="000000" w:themeColor="text1"/>
+          <w:sz w:val="22"/>
+          <w:szCs w:val="22"/>
+          <w:lang w:val="ca-ES"/>
+        </w:rPr>
+      </w:pPr>
+      <w:r>
+        <w:rPr>
+          <w:rFonts w:ascii="Calibri" w:hAnsi="Calibri" w:cs="Calibri"/>
+          <w:color w:val="000000" w:themeColor="text1"/>
+          <w:sz w:val="22"/>
+          <w:szCs w:val="22"/>
+          <w:lang w:val="ca-ES"/>
+        </w:rPr>
+        <w:t xml:space="preserve">    - model: </w:t>
+      </w:r>
+      <w:proofErr w:type="spellStart"/>
+      <w:r>
+        <w:rPr>
+          <w:rFonts w:ascii="Calibri" w:hAnsi="Calibri" w:cs="Calibri"/>
+          <w:color w:val="000000" w:themeColor="text1"/>
+          <w:sz w:val="22"/>
+          <w:szCs w:val="22"/>
+          <w:lang w:val="ca-ES"/>
+        </w:rPr>
+        <w:t>String</w:t>
+      </w:r>
+      <w:proofErr w:type="spellEnd"/>
+    </w:p>
+    <w:p>
+      <w:pPr>
+        <w:pStyle w:val="ListBullet"/>
+        <w:spacing w:after="0"/>
+        <w:ind w:left="115"/>
+        <w:rPr>
+          <w:rFonts w:ascii="Calibri" w:hAnsi="Calibri" w:cs="Calibri"/>
+          <w:color w:val="000000" w:themeColor="text1"/>
+          <w:sz w:val="22"/>
+          <w:szCs w:val="22"/>
+          <w:lang w:val="ca-ES"/>
+        </w:rPr>
+      </w:pPr>
+      <w:r>
+        <w:rPr>
+          <w:rFonts w:ascii="Calibri" w:hAnsi="Calibri" w:cs="Calibri"/>
+          <w:color w:val="000000" w:themeColor="text1"/>
+          <w:sz w:val="22"/>
+          <w:szCs w:val="22"/>
+          <w:lang w:val="ca-ES"/>
+        </w:rPr>
+        <w:t xml:space="preserve">    - </w:t>
+      </w:r>
+      <w:proofErr w:type="spellStart"/>
+      <w:r>
+        <w:rPr>
+          <w:rFonts w:ascii="Calibri" w:hAnsi="Calibri" w:cs="Calibri"/>
+          <w:color w:val="000000" w:themeColor="text1"/>
+          <w:sz w:val="22"/>
+          <w:szCs w:val="22"/>
+          <w:lang w:val="ca-ES"/>
+        </w:rPr>
+        <w:t>preuBase</w:t>
+      </w:r>
+      <w:proofErr w:type="spellEnd"/>
+      <w:r>
+        <w:rPr>
+          <w:rFonts w:ascii="Calibri" w:hAnsi="Calibri" w:cs="Calibri"/>
+          <w:color w:val="000000" w:themeColor="text1"/>
+          <w:sz w:val="22"/>
+          <w:szCs w:val="22"/>
+          <w:lang w:val="ca-ES"/>
+        </w:rPr>
+        <w:t xml:space="preserve">: </w:t>
+      </w:r>
+      <w:proofErr w:type="spellStart"/>
+      <w:r>
+        <w:rPr>
+          <w:rFonts w:ascii="Calibri" w:hAnsi="Calibri" w:cs="Calibri"/>
+          <w:color w:val="000000" w:themeColor="text1"/>
+          <w:sz w:val="22"/>
+          <w:szCs w:val="22"/>
+          <w:lang w:val="ca-ES"/>
+        </w:rPr>
+        <w:t>double</w:t>
+      </w:r>
+      <w:proofErr w:type="spellEnd"/>
+    </w:p>
+    <w:p>
+      <w:pPr>
+        <w:pStyle w:val="ListBullet"/>
+        <w:spacing w:after="0"/>
+        <w:ind w:left="115"/>
+        <w:rPr>
+          <w:rFonts w:ascii="Calibri" w:hAnsi="Calibri" w:cs="Calibri"/>
+          <w:color w:val="000000" w:themeColor="text1"/>
+          <w:sz w:val="22"/>
+          <w:szCs w:val="22"/>
+          <w:lang w:val="ca-ES"/>
+        </w:rPr>
+      </w:pPr>
+      <w:r>
+        <w:rPr>
+          <w:rFonts w:ascii="Calibri" w:hAnsi="Calibri" w:cs="Calibri"/>
+          <w:color w:val="000000" w:themeColor="text1"/>
+          <w:sz w:val="22"/>
+          <w:szCs w:val="22"/>
+          <w:lang w:val="ca-ES"/>
+        </w:rPr>
+        <w:t xml:space="preserve">    - motor: Motor</w:t>
+      </w:r>
+    </w:p>
+    <w:p>
+      <w:pPr>
+        <w:pStyle w:val="ListBullet"/>
+        <w:spacing w:after="0"/>
+        <w:ind w:left="115"/>
+        <w:rPr>
+          <w:rFonts w:ascii="Calibri" w:hAnsi="Calibri" w:cs="Calibri"/>
+          <w:color w:val="000000" w:themeColor="text1"/>
+          <w:sz w:val="22"/>
+          <w:szCs w:val="22"/>
+          <w:lang w:val="ca-ES"/>
+        </w:rPr>
+      </w:pPr>
+      <w:r>
+        <w:rPr>
+          <w:rFonts w:ascii="Calibri" w:hAnsi="Calibri" w:cs="Calibri"/>
+          <w:color w:val="000000" w:themeColor="text1"/>
+          <w:sz w:val="22"/>
+          <w:szCs w:val="22"/>
+          <w:lang w:val="ca-ES"/>
+        </w:rPr>
+        <w:t xml:space="preserve">    - rodes: Roda</w:t>
+      </w:r>
+    </w:p>
+    <w:p>
+      <w:pPr>
+        <w:pStyle w:val="ListBullet"/>
+        <w:spacing w:after="0"/>
+        <w:ind w:left="115"/>
+        <w:rPr>
+          <w:rFonts w:ascii="Calibri" w:hAnsi="Calibri" w:cs="Calibri"/>
+          <w:color w:val="000000" w:themeColor="text1"/>
+          <w:sz w:val="22"/>
+          <w:szCs w:val="22"/>
+          <w:lang w:val="ca-ES"/>
+        </w:rPr>
+      </w:pPr>
+      <w:r>
+        <w:rPr>
+          <w:rFonts w:ascii="Calibri" w:hAnsi="Calibri" w:cs="Calibri"/>
+          <w:color w:val="000000" w:themeColor="text1"/>
+          <w:sz w:val="22"/>
+          <w:szCs w:val="22"/>
+          <w:lang w:val="ca-ES"/>
+        </w:rPr>
+        <w:t xml:space="preserve">    - </w:t>
+      </w:r>
+      <w:proofErr w:type="spellStart"/>
+      <w:r>
+        <w:rPr>
+          <w:rFonts w:ascii="Calibri" w:hAnsi="Calibri" w:cs="Calibri"/>
+          <w:color w:val="000000" w:themeColor="text1"/>
+          <w:sz w:val="22"/>
+          <w:szCs w:val="22"/>
+          <w:lang w:val="ca-ES"/>
+        </w:rPr>
+        <w:t>etiquetaAmbiental</w:t>
+      </w:r>
+      <w:proofErr w:type="spellEnd"/>
+      <w:r>
+        <w:rPr>
+          <w:rFonts w:ascii="Calibri" w:hAnsi="Calibri" w:cs="Calibri"/>
+          <w:color w:val="000000" w:themeColor="text1"/>
+          <w:sz w:val="22"/>
+          <w:szCs w:val="22"/>
+          <w:lang w:val="ca-ES"/>
+        </w:rPr>
+        <w:t xml:space="preserve">: </w:t>
+      </w:r>
+      <w:proofErr w:type="spellStart"/>
+      <w:r>
+        <w:rPr>
+          <w:rFonts w:ascii="Calibri" w:hAnsi="Calibri" w:cs="Calibri"/>
+          <w:color w:val="000000" w:themeColor="text1"/>
+          <w:sz w:val="22"/>
+          <w:szCs w:val="22"/>
+          <w:lang w:val="ca-ES"/>
+        </w:rPr>
+        <w:t>String</w:t>
+      </w:r>
+      <w:proofErr w:type="spellEnd"/>
+    </w:p>
+    <w:p>
+      <w:pPr>
+        <w:pStyle w:val="ListBullet"/>
+        <w:spacing w:after="0"/>
+        <w:ind w:left="115"/>
+        <w:rPr>
+          <w:rFonts w:ascii="Calibri" w:hAnsi="Calibri" w:cs="Calibri"/>
+          <w:color w:val="000000" w:themeColor="text1"/>
+          <w:sz w:val="22"/>
+          <w:szCs w:val="22"/>
+          <w:lang w:val="ca-ES"/>
+        </w:rPr>
+      </w:pPr>
+      <w:r>
+        <w:rPr>
+          <w:rFonts w:ascii="Calibri" w:hAnsi="Calibri" w:cs="Calibri"/>
+          <w:color w:val="000000" w:themeColor="text1"/>
+          <w:sz w:val="22"/>
+          <w:szCs w:val="22"/>
+          <w:lang w:val="ca-ES"/>
+        </w:rPr>
+        <w:t xml:space="preserve">    + Vehicle(...)</w:t>
+      </w:r>
+    </w:p>
+    <w:p>
+      <w:pPr>
+        <w:pStyle w:val="ListBullet"/>
+        <w:spacing w:after="0"/>
+        <w:ind w:left="115"/>
+        <w:rPr>
+          <w:rFonts w:ascii="Calibri" w:hAnsi="Calibri" w:cs="Calibri"/>
+          <w:color w:val="000000" w:themeColor="text1"/>
+          <w:sz w:val="22"/>
+          <w:szCs w:val="22"/>
+          <w:lang w:val="ca-ES"/>
+        </w:rPr>
+      </w:pPr>
+      <w:r>
+        <w:rPr>
+          <w:rFonts w:ascii="Calibri" w:hAnsi="Calibri" w:cs="Calibri"/>
+          <w:color w:val="000000" w:themeColor="text1"/>
+          <w:sz w:val="22"/>
+          <w:szCs w:val="22"/>
+          <w:lang w:val="ca-ES"/>
+        </w:rPr>
+        <w:t xml:space="preserve">    + </w:t>
+      </w:r>
+      <w:proofErr w:type="spellStart"/>
+      <w:r>
+        <w:rPr>
+          <w:rFonts w:ascii="Calibri" w:hAnsi="Calibri" w:cs="Calibri"/>
+          <w:color w:val="000000" w:themeColor="text1"/>
+          <w:sz w:val="22"/>
+          <w:szCs w:val="22"/>
+          <w:lang w:val="ca-ES"/>
+        </w:rPr>
+        <w:t>getMatricula</w:t>
+      </w:r>
+      <w:proofErr w:type="spellEnd"/>
+      <w:r>
+        <w:rPr>
+          <w:rFonts w:ascii="Calibri" w:hAnsi="Calibri" w:cs="Calibri"/>
+          <w:color w:val="000000" w:themeColor="text1"/>
+          <w:sz w:val="22"/>
+          <w:szCs w:val="22"/>
+          <w:lang w:val="ca-ES"/>
+        </w:rPr>
+        <w:t xml:space="preserve">(): </w:t>
+      </w:r>
+      <w:proofErr w:type="spellStart"/>
+      <w:r>
+        <w:rPr>
+          <w:rFonts w:ascii="Calibri" w:hAnsi="Calibri" w:cs="Calibri"/>
+          <w:color w:val="000000" w:themeColor="text1"/>
+          <w:sz w:val="22"/>
+          <w:szCs w:val="22"/>
+          <w:lang w:val="ca-ES"/>
+        </w:rPr>
+        <w:t>String</w:t>
+      </w:r>
+      <w:proofErr w:type="spellEnd"/>
+    </w:p>
+    <w:p>
+      <w:pPr>
+        <w:pStyle w:val="ListBullet"/>
+        <w:spacing w:after="0"/>
+        <w:ind w:left="115"/>
+        <w:rPr>
+          <w:rFonts w:ascii="Calibri" w:hAnsi="Calibri" w:cs="Calibri"/>
+          <w:color w:val="000000" w:themeColor="text1"/>
+          <w:sz w:val="22"/>
+          <w:szCs w:val="22"/>
+          <w:lang w:val="ca-ES"/>
+        </w:rPr>
+      </w:pPr>
+      <w:r>
+        <w:rPr>
+          <w:rFonts w:ascii="Calibri" w:hAnsi="Calibri" w:cs="Calibri"/>
+          <w:color w:val="000000" w:themeColor="text1"/>
+          <w:sz w:val="22"/>
+          <w:szCs w:val="22"/>
+          <w:lang w:val="ca-ES"/>
+        </w:rPr>
+        <w:t xml:space="preserve">    + </w:t>
+      </w:r>
+      <w:proofErr w:type="spellStart"/>
+      <w:r>
+        <w:rPr>
+          <w:rFonts w:ascii="Calibri" w:hAnsi="Calibri" w:cs="Calibri"/>
+          <w:color w:val="000000" w:themeColor="text1"/>
+          <w:sz w:val="22"/>
+          <w:szCs w:val="22"/>
+          <w:lang w:val="ca-ES"/>
+        </w:rPr>
+        <w:t>getMarca</w:t>
+      </w:r>
+      <w:proofErr w:type="spellEnd"/>
+      <w:r>
+        <w:rPr>
+          <w:rFonts w:ascii="Calibri" w:hAnsi="Calibri" w:cs="Calibri"/>
+          <w:color w:val="000000" w:themeColor="text1"/>
+          <w:sz w:val="22"/>
+          <w:szCs w:val="22"/>
+          <w:lang w:val="ca-ES"/>
+        </w:rPr>
+        <w:t xml:space="preserve">(): </w:t>
+      </w:r>
+      <w:proofErr w:type="spellStart"/>
+      <w:r>
+        <w:rPr>
+          <w:rFonts w:ascii="Calibri" w:hAnsi="Calibri" w:cs="Calibri"/>
+          <w:color w:val="000000" w:themeColor="text1"/>
+          <w:sz w:val="22"/>
+          <w:szCs w:val="22"/>
+          <w:lang w:val="ca-ES"/>
+        </w:rPr>
+        <w:t>String</w:t>
+      </w:r>
+      <w:proofErr w:type="spellEnd"/>
+    </w:p>
+    <w:p>
+      <w:pPr>
+        <w:pStyle w:val="ListBullet"/>
+        <w:spacing w:after="0"/>
+        <w:ind w:left="115"/>
+        <w:rPr>
+          <w:rFonts w:ascii="Calibri" w:hAnsi="Calibri" w:cs="Calibri"/>
+          <w:color w:val="000000" w:themeColor="text1"/>
+          <w:sz w:val="22"/>
+          <w:szCs w:val="22"/>
+          <w:lang w:val="ca-ES"/>
+        </w:rPr>
+      </w:pPr>
+      <w:r>
+        <w:rPr>
+          <w:rFonts w:ascii="Calibri" w:hAnsi="Calibri" w:cs="Calibri"/>
+          <w:color w:val="000000" w:themeColor="text1"/>
+          <w:sz w:val="22"/>
+          <w:szCs w:val="22"/>
+          <w:lang w:val="ca-ES"/>
+        </w:rPr>
+        <w:t xml:space="preserve">    + </w:t>
+      </w:r>
+      <w:proofErr w:type="spellStart"/>
+      <w:r>
+        <w:rPr>
+          <w:rFonts w:ascii="Calibri" w:hAnsi="Calibri" w:cs="Calibri"/>
+          <w:color w:val="000000" w:themeColor="text1"/>
+          <w:sz w:val="22"/>
+          <w:szCs w:val="22"/>
+          <w:lang w:val="ca-ES"/>
+        </w:rPr>
+        <w:t>getModel</w:t>
+      </w:r>
+      <w:proofErr w:type="spellEnd"/>
+      <w:r>
+        <w:rPr>
+          <w:rFonts w:ascii="Calibri" w:hAnsi="Calibri" w:cs="Calibri"/>
+          <w:color w:val="000000" w:themeColor="text1"/>
+          <w:sz w:val="22"/>
+          <w:szCs w:val="22"/>
+          <w:lang w:val="ca-ES"/>
+        </w:rPr>
+        <w:t xml:space="preserve">(): </w:t>
+      </w:r>
+      <w:proofErr w:type="spellStart"/>
+      <w:r>
+        <w:rPr>
+          <w:rFonts w:ascii="Calibri" w:hAnsi="Calibri" w:cs="Calibri"/>
+          <w:color w:val="000000" w:themeColor="text1"/>
+          <w:sz w:val="22"/>
+          <w:szCs w:val="22"/>
+          <w:lang w:val="ca-ES"/>
+        </w:rPr>
+        <w:t>String</w:t>
+      </w:r>
+      <w:proofErr w:type="spellEnd"/>
+    </w:p>
+    <w:p>
+      <w:pPr>
+        <w:pStyle w:val="ListBullet"/>
+        <w:spacing w:after="0"/>
+        <w:ind w:left="115"/>
+        <w:rPr>
+          <w:rFonts w:ascii="Calibri" w:hAnsi="Calibri" w:cs="Calibri"/>
+          <w:color w:val="000000" w:themeColor="text1"/>
+          <w:sz w:val="22"/>
+          <w:szCs w:val="22"/>
+          <w:lang w:val="ca-ES"/>
+        </w:rPr>
+      </w:pPr>
+      <w:r>
+        <w:rPr>
+          <w:rFonts w:ascii="Calibri" w:hAnsi="Calibri" w:cs="Calibri"/>
+          <w:color w:val="000000" w:themeColor="text1"/>
+          <w:sz w:val="22"/>
+          <w:szCs w:val="22"/>
+          <w:lang w:val="ca-ES"/>
+        </w:rPr>
+        <w:t xml:space="preserve">    + </w:t>
+      </w:r>
+      <w:proofErr w:type="spellStart"/>
+      <w:r>
+        <w:rPr>
+          <w:rFonts w:ascii="Calibri" w:hAnsi="Calibri" w:cs="Calibri"/>
+          <w:color w:val="000000" w:themeColor="text1"/>
+          <w:sz w:val="22"/>
+          <w:szCs w:val="22"/>
+          <w:lang w:val="ca-ES"/>
+        </w:rPr>
+        <w:t>getPreuBase</w:t>
+      </w:r>
+      <w:proofErr w:type="spellEnd"/>
+      <w:r>
+        <w:rPr>
+          <w:rFonts w:ascii="Calibri" w:hAnsi="Calibri" w:cs="Calibri"/>
+          <w:color w:val="000000" w:themeColor="text1"/>
+          <w:sz w:val="22"/>
+          <w:szCs w:val="22"/>
+          <w:lang w:val="ca-ES"/>
+        </w:rPr>
+        <w:t xml:space="preserve">(): </w:t>
+      </w:r>
+      <w:proofErr w:type="spellStart"/>
+      <w:r>
+        <w:rPr>
+          <w:rFonts w:ascii="Calibri" w:hAnsi="Calibri" w:cs="Calibri"/>
+          <w:color w:val="000000" w:themeColor="text1"/>
+          <w:sz w:val="22"/>
+          <w:szCs w:val="22"/>
+          <w:lang w:val="ca-ES"/>
+        </w:rPr>
+        <w:t>double</w:t>
+      </w:r>
+      <w:proofErr w:type="spellEnd"/>
+    </w:p>
+    <w:p>
+      <w:pPr>
+        <w:pStyle w:val="ListBullet"/>
+        <w:spacing w:after="0"/>
+        <w:ind w:left="115"/>
+        <w:rPr>
+          <w:rFonts w:ascii="Calibri" w:hAnsi="Calibri" w:cs="Calibri"/>
+          <w:color w:val="000000" w:themeColor="text1"/>
+          <w:sz w:val="22"/>
+          <w:szCs w:val="22"/>
+          <w:lang w:val="ca-ES"/>
+        </w:rPr>
+      </w:pPr>
+      <w:r>
+        <w:rPr>
+          <w:rFonts w:ascii="Calibri" w:hAnsi="Calibri" w:cs="Calibri"/>
+          <w:color w:val="000000" w:themeColor="text1"/>
+          <w:sz w:val="22"/>
+          <w:szCs w:val="22"/>
+          <w:lang w:val="ca-ES"/>
+        </w:rPr>
+        <w:t xml:space="preserve">    + </w:t>
+      </w:r>
+      <w:proofErr w:type="spellStart"/>
+      <w:r>
+        <w:rPr>
+          <w:rFonts w:ascii="Calibri" w:hAnsi="Calibri" w:cs="Calibri"/>
+          <w:color w:val="000000" w:themeColor="text1"/>
+          <w:sz w:val="22"/>
+          <w:szCs w:val="22"/>
+          <w:lang w:val="ca-ES"/>
+        </w:rPr>
+        <w:t>getMotor</w:t>
+      </w:r>
+      <w:proofErr w:type="spellEnd"/>
+      <w:r>
+        <w:rPr>
+          <w:rFonts w:ascii="Calibri" w:hAnsi="Calibri" w:cs="Calibri"/>
+          <w:color w:val="000000" w:themeColor="text1"/>
+          <w:sz w:val="22"/>
+          <w:szCs w:val="22"/>
+          <w:lang w:val="ca-ES"/>
+        </w:rPr>
+        <w:t>(): Motor</w:t>
+      </w:r>
+    </w:p>
+    <w:p>
+      <w:pPr>
+        <w:pStyle w:val="ListBullet"/>
+        <w:spacing w:after="0"/>
+        <w:ind w:left="115"/>
+        <w:rPr>
+          <w:rFonts w:ascii="Calibri" w:hAnsi="Calibri" w:cs="Calibri"/>
+          <w:color w:val="000000" w:themeColor="text1"/>
+          <w:sz w:val="22"/>
+          <w:szCs w:val="22"/>
+          <w:lang w:val="ca-ES"/>
+        </w:rPr>
+      </w:pPr>
+      <w:r>
+        <w:rPr>
+          <w:rFonts w:ascii="Calibri" w:hAnsi="Calibri" w:cs="Calibri"/>
+          <w:color w:val="000000" w:themeColor="text1"/>
+          <w:sz w:val="22"/>
+          <w:szCs w:val="22"/>
+          <w:lang w:val="ca-ES"/>
+        </w:rPr>
+        <w:t xml:space="preserve">    + </w:t>
+      </w:r>
+      <w:proofErr w:type="spellStart"/>
+      <w:r>
+        <w:rPr>
+          <w:rFonts w:ascii="Calibri" w:hAnsi="Calibri" w:cs="Calibri"/>
+          <w:color w:val="000000" w:themeColor="text1"/>
+          <w:sz w:val="22"/>
+          <w:szCs w:val="22"/>
+          <w:lang w:val="ca-ES"/>
+        </w:rPr>
+        <w:t>getRodes</w:t>
+      </w:r>
+      <w:proofErr w:type="spellEnd"/>
+      <w:r>
+        <w:rPr>
+          <w:rFonts w:ascii="Calibri" w:hAnsi="Calibri" w:cs="Calibri"/>
+          <w:color w:val="000000" w:themeColor="text1"/>
+          <w:sz w:val="22"/>
+          <w:szCs w:val="22"/>
+          <w:lang w:val="ca-ES"/>
+        </w:rPr>
+        <w:t>(): Roda</w:t>
+      </w:r>
+    </w:p>
+    <w:p>
+      <w:pPr>
+        <w:pStyle w:val="ListBullet"/>
+        <w:spacing w:after="0"/>
+        <w:ind w:left="115"/>
+        <w:rPr>
+          <w:rFonts w:ascii="Calibri" w:hAnsi="Calibri" w:cs="Calibri"/>
+          <w:color w:val="000000" w:themeColor="text1"/>
+          <w:sz w:val="22"/>
+          <w:szCs w:val="22"/>
+          <w:lang w:val="ca-ES"/>
+        </w:rPr>
+      </w:pPr>
+      <w:r>
+        <w:rPr>
+          <w:rFonts w:ascii="Calibri" w:hAnsi="Calibri" w:cs="Calibri"/>
+          <w:color w:val="000000" w:themeColor="text1"/>
+          <w:sz w:val="22"/>
+          <w:szCs w:val="22"/>
+          <w:lang w:val="ca-ES"/>
+        </w:rPr>
+        <w:t xml:space="preserve">    + </w:t>
+      </w:r>
+      <w:proofErr w:type="spellStart"/>
+      <w:r>
+        <w:rPr>
+          <w:rFonts w:ascii="Calibri" w:hAnsi="Calibri" w:cs="Calibri"/>
+          <w:color w:val="000000" w:themeColor="text1"/>
+          <w:sz w:val="22"/>
+          <w:szCs w:val="22"/>
+          <w:lang w:val="ca-ES"/>
+        </w:rPr>
+        <w:t>getEtiquetaAmbiental</w:t>
+      </w:r>
+      <w:proofErr w:type="spellEnd"/>
+      <w:r>
+        <w:rPr>
+          <w:rFonts w:ascii="Calibri" w:hAnsi="Calibri" w:cs="Calibri"/>
+          <w:color w:val="000000" w:themeColor="text1"/>
+          <w:sz w:val="22"/>
+          <w:szCs w:val="22"/>
+          <w:lang w:val="ca-ES"/>
+        </w:rPr>
+        <w:t xml:space="preserve">(): </w:t>
+      </w:r>
+      <w:proofErr w:type="spellStart"/>
+      <w:r>
+        <w:rPr>
+          <w:rFonts w:ascii="Calibri" w:hAnsi="Calibri" w:cs="Calibri"/>
+          <w:color w:val="000000" w:themeColor="text1"/>
+          <w:sz w:val="22"/>
+          <w:szCs w:val="22"/>
+          <w:lang w:val="ca-ES"/>
+        </w:rPr>
+        <w:t>String</w:t>
+      </w:r>
+      <w:proofErr w:type="spellEnd"/>
+    </w:p>
+    <w:p>
+      <w:pPr>
+        <w:pStyle w:val="ListBullet"/>
+        <w:spacing w:after="0"/>
+        <w:ind w:left="115"/>
+        <w:rPr>
+          <w:rFonts w:ascii="Calibri" w:hAnsi="Calibri" w:cs="Calibri"/>
+          <w:color w:val="000000" w:themeColor="text1"/>
+          <w:sz w:val="22"/>
+          <w:szCs w:val="22"/>
+          <w:lang w:val="ca-ES"/>
+        </w:rPr>
+      </w:pPr>
+      <w:r>
+        <w:rPr>
+          <w:rFonts w:ascii="Calibri" w:hAnsi="Calibri" w:cs="Calibri"/>
+          <w:color w:val="000000" w:themeColor="text1"/>
+          <w:sz w:val="22"/>
+          <w:szCs w:val="22"/>
+          <w:lang w:val="ca-ES"/>
+        </w:rPr>
+        <w:t xml:space="preserve">    + </w:t>
+      </w:r>
+      <w:proofErr w:type="spellStart"/>
+      <w:r>
+        <w:rPr>
+          <w:rFonts w:ascii="Calibri" w:hAnsi="Calibri" w:cs="Calibri"/>
+          <w:color w:val="000000" w:themeColor="text1"/>
+          <w:sz w:val="22"/>
+          <w:szCs w:val="22"/>
+          <w:lang w:val="ca-ES"/>
+        </w:rPr>
+        <w:t>calcularPreu</w:t>
+      </w:r>
+      <w:proofErr w:type="spellEnd"/>
+      <w:r>
+        <w:rPr>
+          <w:rFonts w:ascii="Calibri" w:hAnsi="Calibri" w:cs="Calibri"/>
+          <w:color w:val="000000" w:themeColor="text1"/>
+          <w:sz w:val="22"/>
+          <w:szCs w:val="22"/>
+          <w:lang w:val="ca-ES"/>
+        </w:rPr>
+        <w:t>(</w:t>
+      </w:r>
+      <w:proofErr w:type="spellStart"/>
+      <w:r>
+        <w:rPr>
+          <w:rFonts w:ascii="Calibri" w:hAnsi="Calibri" w:cs="Calibri"/>
+          <w:color w:val="000000" w:themeColor="text1"/>
+          <w:sz w:val="22"/>
+          <w:szCs w:val="22"/>
+          <w:lang w:val="ca-ES"/>
+        </w:rPr>
+        <w:t>int</w:t>
+      </w:r>
+      <w:proofErr w:type="spellEnd"/>
+      <w:r>
+        <w:rPr>
+          <w:rFonts w:ascii="Calibri" w:hAnsi="Calibri" w:cs="Calibri"/>
+          <w:color w:val="000000" w:themeColor="text1"/>
+          <w:sz w:val="22"/>
+          <w:szCs w:val="22"/>
+          <w:lang w:val="ca-ES"/>
+        </w:rPr>
+        <w:t xml:space="preserve">): </w:t>
+      </w:r>
+      <w:proofErr w:type="spellStart"/>
+      <w:r>
+        <w:rPr>
+          <w:rFonts w:ascii="Calibri" w:hAnsi="Calibri" w:cs="Calibri"/>
+          <w:color w:val="000000" w:themeColor="text1"/>
+          <w:sz w:val="22"/>
+          <w:szCs w:val="22"/>
+          <w:lang w:val="ca-ES"/>
+        </w:rPr>
+        <w:t>double</w:t>
+      </w:r>
+      <w:proofErr w:type="spellEnd"/>
+    </w:p>
+    <w:p>
+      <w:pPr>
+        <w:pStyle w:val="ListBullet"/>
+        <w:spacing w:after="0"/>
+        <w:ind w:left="115"/>
+        <w:rPr>
+          <w:rFonts w:ascii="Calibri" w:hAnsi="Calibri" w:cs="Calibri"/>
+          <w:color w:val="000000" w:themeColor="text1"/>
+          <w:sz w:val="22"/>
+          <w:szCs w:val="22"/>
+          <w:lang w:val="ca-ES"/>
+        </w:rPr>
+      </w:pPr>
+      <w:r>
+        <w:rPr>
+          <w:rFonts w:ascii="Calibri" w:hAnsi="Calibri" w:cs="Calibri"/>
+          <w:color w:val="000000" w:themeColor="text1"/>
+          <w:sz w:val="22"/>
+          <w:szCs w:val="22"/>
+          <w:lang w:val="ca-ES"/>
+        </w:rPr>
+        <w:t>}</w:t>
+      </w:r>
+    </w:p>
+    <w:p>
+      <w:pPr>
+        <w:pStyle w:val="ListBullet"/>
+        <w:spacing w:after="0"/>
+        <w:ind w:left="115"/>
+        <w:rPr>
+          <w:rFonts w:ascii="Calibri" w:hAnsi="Calibri" w:cs="Calibri"/>
+          <w:color w:val="000000" w:themeColor="text1"/>
+          <w:sz w:val="22"/>
+          <w:szCs w:val="22"/>
+          <w:lang w:val="ca-ES"/>
+        </w:rPr>
+      </w:pPr>
+    </w:p>
+    <w:p>
+      <w:pPr>
+        <w:pStyle w:val="ListBullet"/>
+        <w:spacing w:after="0"/>
+        <w:ind w:left="115"/>
+        <w:rPr>
+          <w:rFonts w:ascii="Calibri" w:hAnsi="Calibri" w:cs="Calibri"/>
+          <w:color w:val="000000" w:themeColor="text1"/>
+          <w:sz w:val="22"/>
+          <w:szCs w:val="22"/>
+          <w:lang w:val="ca-ES"/>
+        </w:rPr>
+      </w:pPr>
+      <w:proofErr w:type="spellStart"/>
+      <w:r>
+        <w:rPr>
+          <w:rFonts w:ascii="Calibri" w:hAnsi="Calibri" w:cs="Calibri"/>
+          <w:color w:val="000000" w:themeColor="text1"/>
+          <w:sz w:val="22"/>
+          <w:szCs w:val="22"/>
+          <w:lang w:val="ca-ES"/>
+        </w:rPr>
+        <w:t>class</w:t>
+      </w:r>
+      <w:proofErr w:type="spellEnd"/>
+      <w:r>
+        <w:rPr>
+          <w:rFonts w:ascii="Calibri" w:hAnsi="Calibri" w:cs="Calibri"/>
+          <w:color w:val="000000" w:themeColor="text1"/>
+          <w:sz w:val="22"/>
+          <w:szCs w:val="22"/>
+          <w:lang w:val="ca-ES"/>
+        </w:rPr>
+        <w:t xml:space="preserve"> Cotxe </w:t>
+      </w:r>
+      <w:proofErr w:type="spellStart"/>
+      <w:r>
+        <w:rPr>
+          <w:rFonts w:ascii="Calibri" w:hAnsi="Calibri" w:cs="Calibri"/>
+          <w:color w:val="000000" w:themeColor="text1"/>
+          <w:sz w:val="22"/>
+          <w:szCs w:val="22"/>
+          <w:lang w:val="ca-ES"/>
+        </w:rPr>
+        <w:t>extends</w:t>
+      </w:r>
+      <w:proofErr w:type="spellEnd"/>
+      <w:r>
+        <w:rPr>
+          <w:rFonts w:ascii="Calibri" w:hAnsi="Calibri" w:cs="Calibri"/>
+          <w:color w:val="000000" w:themeColor="text1"/>
+          <w:sz w:val="22"/>
+          <w:szCs w:val="22"/>
+          <w:lang w:val="ca-ES"/>
+        </w:rPr>
+        <w:t xml:space="preserve"> Vehicle {</w:t>
+      </w:r>
+    </w:p>
+    <w:p>
+      <w:pPr>
+        <w:pStyle w:val="ListBullet"/>
+        <w:spacing w:after="0"/>
+        <w:ind w:left="115"/>
+        <w:rPr>
+          <w:rFonts w:ascii="Calibri" w:hAnsi="Calibri" w:cs="Calibri"/>
+          <w:color w:val="000000" w:themeColor="text1"/>
+          <w:sz w:val="22"/>
+          <w:szCs w:val="22"/>
+          <w:lang w:val="ca-ES"/>
+        </w:rPr>
+      </w:pPr>
+      <w:r>
+        <w:rPr>
+          <w:rFonts w:ascii="Calibri" w:hAnsi="Calibri" w:cs="Calibri"/>
+          <w:color w:val="000000" w:themeColor="text1"/>
+          <w:sz w:val="22"/>
+          <w:szCs w:val="22"/>
+          <w:lang w:val="ca-ES"/>
+        </w:rPr>
+        <w:t xml:space="preserve">    - </w:t>
+      </w:r>
+      <w:proofErr w:type="spellStart"/>
+      <w:r>
+        <w:rPr>
+          <w:rFonts w:ascii="Calibri" w:hAnsi="Calibri" w:cs="Calibri"/>
+          <w:color w:val="000000" w:themeColor="text1"/>
+          <w:sz w:val="22"/>
+          <w:szCs w:val="22"/>
+          <w:lang w:val="ca-ES"/>
+        </w:rPr>
+        <w:t>nombrePlaces</w:t>
+      </w:r>
+      <w:proofErr w:type="spellEnd"/>
+      <w:r>
+        <w:rPr>
+          <w:rFonts w:ascii="Calibri" w:hAnsi="Calibri" w:cs="Calibri"/>
+          <w:color w:val="000000" w:themeColor="text1"/>
+          <w:sz w:val="22"/>
+          <w:szCs w:val="22"/>
+          <w:lang w:val="ca-ES"/>
+        </w:rPr>
+        <w:t xml:space="preserve">: </w:t>
+      </w:r>
+      <w:proofErr w:type="spellStart"/>
+      <w:r>
+        <w:rPr>
+          <w:rFonts w:ascii="Calibri" w:hAnsi="Calibri" w:cs="Calibri"/>
+          <w:color w:val="000000" w:themeColor="text1"/>
+          <w:sz w:val="22"/>
+          <w:szCs w:val="22"/>
+          <w:lang w:val="ca-ES"/>
+        </w:rPr>
+        <w:t>int</w:t>
+      </w:r>
+      <w:proofErr w:type="spellEnd"/>
+    </w:p>
+    <w:p>
+      <w:pPr>
+        <w:pStyle w:val="ListBullet"/>
+        <w:spacing w:after="0"/>
+        <w:ind w:left="115"/>
+        <w:rPr>
+          <w:rFonts w:ascii="Calibri" w:hAnsi="Calibri" w:cs="Calibri"/>
+          <w:color w:val="000000" w:themeColor="text1"/>
+          <w:sz w:val="22"/>
+          <w:szCs w:val="22"/>
+          <w:lang w:val="ca-ES"/>
+        </w:rPr>
+      </w:pPr>
+      <w:r>
+        <w:rPr>
+          <w:rFonts w:ascii="Calibri" w:hAnsi="Calibri" w:cs="Calibri"/>
+          <w:color w:val="000000" w:themeColor="text1"/>
+          <w:sz w:val="22"/>
+          <w:szCs w:val="22"/>
+          <w:lang w:val="ca-ES"/>
+        </w:rPr>
+        <w:t xml:space="preserve">    + Cotxe(...)</w:t>
+      </w:r>
+    </w:p>
+    <w:p>
+      <w:pPr>
+        <w:pStyle w:val="ListBullet"/>
+        <w:spacing w:after="0"/>
+        <w:ind w:left="115"/>
+        <w:rPr>
+          <w:rFonts w:ascii="Calibri" w:hAnsi="Calibri" w:cs="Calibri"/>
+          <w:color w:val="000000" w:themeColor="text1"/>
+          <w:sz w:val="22"/>
+          <w:szCs w:val="22"/>
+          <w:lang w:val="ca-ES"/>
+        </w:rPr>
+      </w:pPr>
+      <w:r>
+        <w:rPr>
+          <w:rFonts w:ascii="Calibri" w:hAnsi="Calibri" w:cs="Calibri"/>
+          <w:color w:val="000000" w:themeColor="text1"/>
+          <w:sz w:val="22"/>
+          <w:szCs w:val="22"/>
+          <w:lang w:val="ca-ES"/>
+        </w:rPr>
+        <w:t xml:space="preserve">    + </w:t>
+      </w:r>
+      <w:proofErr w:type="spellStart"/>
+      <w:r>
+        <w:rPr>
+          <w:rFonts w:ascii="Calibri" w:hAnsi="Calibri" w:cs="Calibri"/>
+          <w:color w:val="000000" w:themeColor="text1"/>
+          <w:sz w:val="22"/>
+          <w:szCs w:val="22"/>
+          <w:lang w:val="ca-ES"/>
+        </w:rPr>
+        <w:t>calcularPreu</w:t>
+      </w:r>
+      <w:proofErr w:type="spellEnd"/>
+      <w:r>
+        <w:rPr>
+          <w:rFonts w:ascii="Calibri" w:hAnsi="Calibri" w:cs="Calibri"/>
+          <w:color w:val="000000" w:themeColor="text1"/>
+          <w:sz w:val="22"/>
+          <w:szCs w:val="22"/>
+          <w:lang w:val="ca-ES"/>
+        </w:rPr>
+        <w:t>(</w:t>
+      </w:r>
+      <w:proofErr w:type="spellStart"/>
+      <w:r>
+        <w:rPr>
+          <w:rFonts w:ascii="Calibri" w:hAnsi="Calibri" w:cs="Calibri"/>
+          <w:color w:val="000000" w:themeColor="text1"/>
+          <w:sz w:val="22"/>
+          <w:szCs w:val="22"/>
+          <w:lang w:val="ca-ES"/>
+        </w:rPr>
+        <w:t>int</w:t>
+      </w:r>
+      <w:proofErr w:type="spellEnd"/>
+      <w:r>
+        <w:rPr>
+          <w:rFonts w:ascii="Calibri" w:hAnsi="Calibri" w:cs="Calibri"/>
+          <w:color w:val="000000" w:themeColor="text1"/>
+          <w:sz w:val="22"/>
+          <w:szCs w:val="22"/>
+          <w:lang w:val="ca-ES"/>
+        </w:rPr>
+        <w:t xml:space="preserve">): </w:t>
+      </w:r>
+      <w:proofErr w:type="spellStart"/>
+      <w:r>
+        <w:rPr>
+          <w:rFonts w:ascii="Calibri" w:hAnsi="Calibri" w:cs="Calibri"/>
+          <w:color w:val="000000" w:themeColor="text1"/>
+          <w:sz w:val="22"/>
+          <w:szCs w:val="22"/>
+          <w:lang w:val="ca-ES"/>
+        </w:rPr>
+        <w:t>double</w:t>
+      </w:r>
+      <w:proofErr w:type="spellEnd"/>
+    </w:p>
+    <w:p>
+      <w:pPr>
+        <w:pStyle w:val="ListBullet"/>
+        <w:spacing w:after="0"/>
+        <w:ind w:left="115"/>
+        <w:rPr>
+          <w:rFonts w:ascii="Calibri" w:hAnsi="Calibri" w:cs="Calibri"/>
+          <w:color w:val="000000" w:themeColor="text1"/>
+          <w:sz w:val="22"/>
+          <w:szCs w:val="22"/>
+          <w:lang w:val="ca-ES"/>
+        </w:rPr>
+      </w:pPr>
+      <w:r>
+        <w:rPr>
+          <w:rFonts w:ascii="Calibri" w:hAnsi="Calibri" w:cs="Calibri"/>
+          <w:color w:val="000000" w:themeColor="text1"/>
+          <w:sz w:val="22"/>
+          <w:szCs w:val="22"/>
+          <w:lang w:val="ca-ES"/>
+        </w:rPr>
+        <w:t>}</w:t>
+      </w:r>
+    </w:p>
+    <w:p>
+      <w:pPr>
+        <w:pStyle w:val="ListBullet"/>
+        <w:spacing w:after="0"/>
+        <w:ind w:left="115"/>
+        <w:rPr>
+          <w:rFonts w:ascii="Calibri" w:hAnsi="Calibri" w:cs="Calibri"/>
+          <w:color w:val="000000" w:themeColor="text1"/>
+          <w:sz w:val="22"/>
+          <w:szCs w:val="22"/>
+          <w:lang w:val="ca-ES"/>
+        </w:rPr>
+      </w:pPr>
+    </w:p>
+    <w:p>
+      <w:pPr>
+        <w:pStyle w:val="ListBullet"/>
+        <w:spacing w:after="0"/>
+        <w:ind w:left="115"/>
+        <w:rPr>
+          <w:rFonts w:ascii="Calibri" w:hAnsi="Calibri" w:cs="Calibri"/>
+          <w:color w:val="000000" w:themeColor="text1"/>
+          <w:sz w:val="22"/>
+          <w:szCs w:val="22"/>
+          <w:lang w:val="ca-ES"/>
+        </w:rPr>
+      </w:pPr>
+      <w:proofErr w:type="spellStart"/>
+      <w:r>
+        <w:rPr>
+          <w:rFonts w:ascii="Calibri" w:hAnsi="Calibri" w:cs="Calibri"/>
+          <w:color w:val="000000" w:themeColor="text1"/>
+          <w:sz w:val="22"/>
+          <w:szCs w:val="22"/>
+          <w:lang w:val="ca-ES"/>
+        </w:rPr>
+        <w:t>class</w:t>
+      </w:r>
+      <w:proofErr w:type="spellEnd"/>
+      <w:r>
+        <w:rPr>
+          <w:rFonts w:ascii="Calibri" w:hAnsi="Calibri" w:cs="Calibri"/>
+          <w:color w:val="000000" w:themeColor="text1"/>
+          <w:sz w:val="22"/>
+          <w:szCs w:val="22"/>
+          <w:lang w:val="ca-ES"/>
+        </w:rPr>
+        <w:t xml:space="preserve"> Moto </w:t>
+      </w:r>
+      <w:proofErr w:type="spellStart"/>
+      <w:r>
+        <w:rPr>
+          <w:rFonts w:ascii="Calibri" w:hAnsi="Calibri" w:cs="Calibri"/>
+          <w:color w:val="000000" w:themeColor="text1"/>
+          <w:sz w:val="22"/>
+          <w:szCs w:val="22"/>
+          <w:lang w:val="ca-ES"/>
+        </w:rPr>
+        <w:t>extends</w:t>
+      </w:r>
+      <w:proofErr w:type="spellEnd"/>
+      <w:r>
+        <w:rPr>
+          <w:rFonts w:ascii="Calibri" w:hAnsi="Calibri" w:cs="Calibri"/>
+          <w:color w:val="000000" w:themeColor="text1"/>
+          <w:sz w:val="22"/>
+          <w:szCs w:val="22"/>
+          <w:lang w:val="ca-ES"/>
+        </w:rPr>
+        <w:t xml:space="preserve"> Vehicle {</w:t>
+      </w:r>
+    </w:p>
+    <w:p>
+      <w:pPr>
+        <w:pStyle w:val="ListBullet"/>
+        <w:spacing w:after="0"/>
+        <w:ind w:left="115"/>
+        <w:rPr>
+          <w:rFonts w:ascii="Calibri" w:hAnsi="Calibri" w:cs="Calibri"/>
+          <w:color w:val="000000" w:themeColor="text1"/>
+          <w:sz w:val="22"/>
+          <w:szCs w:val="22"/>
+          <w:lang w:val="ca-ES"/>
+        </w:rPr>
+      </w:pPr>
+      <w:r>
+        <w:rPr>
+          <w:rFonts w:ascii="Calibri" w:hAnsi="Calibri" w:cs="Calibri"/>
+          <w:color w:val="000000" w:themeColor="text1"/>
+          <w:sz w:val="22"/>
+          <w:szCs w:val="22"/>
+          <w:lang w:val="ca-ES"/>
+        </w:rPr>
+        <w:t xml:space="preserve">    - cilindrada: </w:t>
+      </w:r>
+      <w:proofErr w:type="spellStart"/>
+      <w:r>
+        <w:rPr>
+          <w:rFonts w:ascii="Calibri" w:hAnsi="Calibri" w:cs="Calibri"/>
+          <w:color w:val="000000" w:themeColor="text1"/>
+          <w:sz w:val="22"/>
+          <w:szCs w:val="22"/>
+          <w:lang w:val="ca-ES"/>
+        </w:rPr>
+        <w:t>int</w:t>
+      </w:r>
+      <w:proofErr w:type="spellEnd"/>
+    </w:p>
+    <w:p>
+      <w:pPr>
+        <w:pStyle w:val="ListBullet"/>
+        <w:spacing w:after="0"/>
+        <w:ind w:left="115"/>
+        <w:rPr>
+          <w:rFonts w:ascii="Calibri" w:hAnsi="Calibri" w:cs="Calibri"/>
+          <w:color w:val="000000" w:themeColor="text1"/>
+          <w:sz w:val="22"/>
+          <w:szCs w:val="22"/>
+          <w:lang w:val="ca-ES"/>
+        </w:rPr>
+      </w:pPr>
+      <w:r>
+        <w:rPr>
+          <w:rFonts w:ascii="Calibri" w:hAnsi="Calibri" w:cs="Calibri"/>
+          <w:color w:val="000000" w:themeColor="text1"/>
+          <w:sz w:val="22"/>
+          <w:szCs w:val="22"/>
+          <w:lang w:val="ca-ES"/>
+        </w:rPr>
+        <w:t xml:space="preserve">    + Moto(...)</w:t>
+      </w:r>
+    </w:p>
+    <w:p>
+      <w:pPr>
+        <w:pStyle w:val="ListBullet"/>
+        <w:spacing w:after="0"/>
+        <w:ind w:left="115"/>
+        <w:rPr>
+          <w:rFonts w:ascii="Calibri" w:hAnsi="Calibri" w:cs="Calibri"/>
+          <w:color w:val="000000" w:themeColor="text1"/>
+          <w:sz w:val="22"/>
+          <w:szCs w:val="22"/>
+          <w:lang w:val="ca-ES"/>
+        </w:rPr>
+      </w:pPr>
+      <w:r>
+        <w:rPr>
+          <w:rFonts w:ascii="Calibri" w:hAnsi="Calibri" w:cs="Calibri"/>
+          <w:color w:val="000000" w:themeColor="text1"/>
+          <w:sz w:val="22"/>
+          <w:szCs w:val="22"/>
+          <w:lang w:val="ca-ES"/>
+        </w:rPr>
+        <w:t xml:space="preserve">    + </w:t>
+      </w:r>
+      <w:proofErr w:type="spellStart"/>
+      <w:r>
+        <w:rPr>
+          <w:rFonts w:ascii="Calibri" w:hAnsi="Calibri" w:cs="Calibri"/>
+          <w:color w:val="000000" w:themeColor="text1"/>
+          <w:sz w:val="22"/>
+          <w:szCs w:val="22"/>
+          <w:lang w:val="ca-ES"/>
+        </w:rPr>
+        <w:t>calcularPreu</w:t>
+      </w:r>
+      <w:proofErr w:type="spellEnd"/>
+      <w:r>
+        <w:rPr>
+          <w:rFonts w:ascii="Calibri" w:hAnsi="Calibri" w:cs="Calibri"/>
+          <w:color w:val="000000" w:themeColor="text1"/>
+          <w:sz w:val="22"/>
+          <w:szCs w:val="22"/>
+          <w:lang w:val="ca-ES"/>
+        </w:rPr>
+        <w:t>(</w:t>
+      </w:r>
+      <w:proofErr w:type="spellStart"/>
+      <w:r>
+        <w:rPr>
+          <w:rFonts w:ascii="Calibri" w:hAnsi="Calibri" w:cs="Calibri"/>
+          <w:color w:val="000000" w:themeColor="text1"/>
+          <w:sz w:val="22"/>
+          <w:szCs w:val="22"/>
+          <w:lang w:val="ca-ES"/>
+        </w:rPr>
+        <w:t>int</w:t>
+      </w:r>
+      <w:proofErr w:type="spellEnd"/>
+      <w:r>
+        <w:rPr>
+          <w:rFonts w:ascii="Calibri" w:hAnsi="Calibri" w:cs="Calibri"/>
+          <w:color w:val="000000" w:themeColor="text1"/>
+          <w:sz w:val="22"/>
+          <w:szCs w:val="22"/>
+          <w:lang w:val="ca-ES"/>
+        </w:rPr>
+        <w:t xml:space="preserve">): </w:t>
+      </w:r>
+      <w:proofErr w:type="spellStart"/>
+      <w:r>
+        <w:rPr>
+          <w:rFonts w:ascii="Calibri" w:hAnsi="Calibri" w:cs="Calibri"/>
+          <w:color w:val="000000" w:themeColor="text1"/>
+          <w:sz w:val="22"/>
+          <w:szCs w:val="22"/>
+          <w:lang w:val="ca-ES"/>
+        </w:rPr>
+        <w:t>double</w:t>
+      </w:r>
+      <w:proofErr w:type="spellEnd"/>
+    </w:p>
+    <w:p>
+      <w:pPr>
+        <w:pStyle w:val="ListBullet"/>
+        <w:spacing w:after="0"/>
+        <w:ind w:left="115"/>
+        <w:rPr>
+          <w:rFonts w:ascii="Calibri" w:hAnsi="Calibri" w:cs="Calibri"/>
+          <w:color w:val="000000" w:themeColor="text1"/>
+          <w:sz w:val="22"/>
+          <w:szCs w:val="22"/>
+          <w:lang w:val="ca-ES"/>
+        </w:rPr>
+      </w:pPr>
+      <w:r>
+        <w:rPr>
+          <w:rFonts w:ascii="Calibri" w:hAnsi="Calibri" w:cs="Calibri"/>
+          <w:color w:val="000000" w:themeColor="text1"/>
+          <w:sz w:val="22"/>
+          <w:szCs w:val="22"/>
+          <w:lang w:val="ca-ES"/>
+        </w:rPr>
+        <w:t>}</w:t>
+      </w:r>
+    </w:p>
+    <w:p>
+      <w:pPr>
+        <w:pStyle w:val="ListBullet"/>
+        <w:spacing w:after="0"/>
+        <w:ind w:left="115"/>
+        <w:rPr>
+          <w:rFonts w:ascii="Calibri" w:hAnsi="Calibri" w:cs="Calibri"/>
+          <w:color w:val="000000" w:themeColor="text1"/>
+          <w:sz w:val="22"/>
+          <w:szCs w:val="22"/>
+          <w:lang w:val="ca-ES"/>
+        </w:rPr>
+      </w:pPr>
+    </w:p>
+    <w:p>
+      <w:pPr>
+        <w:pStyle w:val="ListBullet"/>
+        <w:spacing w:after="0"/>
+        <w:ind w:left="115"/>
+        <w:rPr>
+          <w:rFonts w:ascii="Calibri" w:hAnsi="Calibri" w:cs="Calibri"/>
+          <w:color w:val="000000" w:themeColor="text1"/>
+          <w:sz w:val="22"/>
+          <w:szCs w:val="22"/>
+          <w:lang w:val="ca-ES"/>
+        </w:rPr>
+      </w:pPr>
+      <w:proofErr w:type="spellStart"/>
+      <w:r>
+        <w:rPr>
+          <w:rFonts w:ascii="Calibri" w:hAnsi="Calibri" w:cs="Calibri"/>
+          <w:color w:val="000000" w:themeColor="text1"/>
+          <w:sz w:val="22"/>
+          <w:szCs w:val="22"/>
+          <w:lang w:val="ca-ES"/>
+        </w:rPr>
+        <w:t>class</w:t>
+      </w:r>
+      <w:proofErr w:type="spellEnd"/>
+      <w:r>
+        <w:rPr>
+          <w:rFonts w:ascii="Calibri" w:hAnsi="Calibri" w:cs="Calibri"/>
+          <w:color w:val="000000" w:themeColor="text1"/>
+          <w:sz w:val="22"/>
+          <w:szCs w:val="22"/>
+          <w:lang w:val="ca-ES"/>
+        </w:rPr>
+        <w:t xml:space="preserve"> Furgoneta </w:t>
+      </w:r>
+      <w:proofErr w:type="spellStart"/>
+      <w:r>
+        <w:rPr>
+          <w:rFonts w:ascii="Calibri" w:hAnsi="Calibri" w:cs="Calibri"/>
+          <w:color w:val="000000" w:themeColor="text1"/>
+          <w:sz w:val="22"/>
+          <w:szCs w:val="22"/>
+          <w:lang w:val="ca-ES"/>
+        </w:rPr>
+        <w:t>extends</w:t>
+      </w:r>
+      <w:proofErr w:type="spellEnd"/>
+      <w:r>
+        <w:rPr>
+          <w:rFonts w:ascii="Calibri" w:hAnsi="Calibri" w:cs="Calibri"/>
+          <w:color w:val="000000" w:themeColor="text1"/>
+          <w:sz w:val="22"/>
+          <w:szCs w:val="22"/>
+          <w:lang w:val="ca-ES"/>
+        </w:rPr>
+        <w:t xml:space="preserve"> Vehicle {</w:t>
+      </w:r>
+    </w:p>
+    <w:p>
+      <w:pPr>
+        <w:pStyle w:val="ListBullet"/>
+        <w:spacing w:after="0"/>
+        <w:ind w:left="115"/>
+        <w:rPr>
+          <w:rFonts w:ascii="Calibri" w:hAnsi="Calibri" w:cs="Calibri"/>
+          <w:color w:val="000000" w:themeColor="text1"/>
+          <w:sz w:val="22"/>
+          <w:szCs w:val="22"/>
+          <w:lang w:val="ca-ES"/>
+        </w:rPr>
+      </w:pPr>
+      <w:r>
+        <w:rPr>
+          <w:rFonts w:ascii="Calibri" w:hAnsi="Calibri" w:cs="Calibri"/>
+          <w:color w:val="000000" w:themeColor="text1"/>
+          <w:sz w:val="22"/>
+          <w:szCs w:val="22"/>
+          <w:lang w:val="ca-ES"/>
+        </w:rPr>
+        <w:t xml:space="preserve">    - </w:t>
+      </w:r>
+      <w:proofErr w:type="spellStart"/>
+      <w:r>
+        <w:rPr>
+          <w:rFonts w:ascii="Calibri" w:hAnsi="Calibri" w:cs="Calibri"/>
+          <w:color w:val="000000" w:themeColor="text1"/>
+          <w:sz w:val="22"/>
+          <w:szCs w:val="22"/>
+          <w:lang w:val="ca-ES"/>
+        </w:rPr>
+        <w:t>capacitatCarga</w:t>
+      </w:r>
+      <w:proofErr w:type="spellEnd"/>
+      <w:r>
+        <w:rPr>
+          <w:rFonts w:ascii="Calibri" w:hAnsi="Calibri" w:cs="Calibri"/>
+          <w:color w:val="000000" w:themeColor="text1"/>
+          <w:sz w:val="22"/>
+          <w:szCs w:val="22"/>
+          <w:lang w:val="ca-ES"/>
+        </w:rPr>
+        <w:t xml:space="preserve">: </w:t>
+      </w:r>
+      <w:proofErr w:type="spellStart"/>
+      <w:r>
+        <w:rPr>
+          <w:rFonts w:ascii="Calibri" w:hAnsi="Calibri" w:cs="Calibri"/>
+          <w:color w:val="000000" w:themeColor="text1"/>
+          <w:sz w:val="22"/>
+          <w:szCs w:val="22"/>
+          <w:lang w:val="ca-ES"/>
+        </w:rPr>
+        <w:t>int</w:t>
+      </w:r>
+      <w:proofErr w:type="spellEnd"/>
+    </w:p>
+    <w:p>
+      <w:pPr>
+        <w:pStyle w:val="ListBullet"/>
+        <w:spacing w:after="0"/>
+        <w:ind w:left="115"/>
+        <w:rPr>
+          <w:rFonts w:ascii="Calibri" w:hAnsi="Calibri" w:cs="Calibri"/>
+          <w:color w:val="000000" w:themeColor="text1"/>
+          <w:sz w:val="22"/>
+          <w:szCs w:val="22"/>
+          <w:lang w:val="ca-ES"/>
+        </w:rPr>
+      </w:pPr>
+      <w:r>
+        <w:rPr>
+          <w:rFonts w:ascii="Calibri" w:hAnsi="Calibri" w:cs="Calibri"/>
+          <w:color w:val="000000" w:themeColor="text1"/>
+          <w:sz w:val="22"/>
+          <w:szCs w:val="22"/>
+          <w:lang w:val="ca-ES"/>
+        </w:rPr>
+        <w:t xml:space="preserve">    + Furgoneta(...)</w:t>
+      </w:r>
+    </w:p>
+    <w:p>
+      <w:pPr>
+        <w:pStyle w:val="ListBullet"/>
+        <w:spacing w:after="0"/>
+        <w:ind w:left="115"/>
+        <w:rPr>
+          <w:rFonts w:ascii="Calibri" w:hAnsi="Calibri" w:cs="Calibri"/>
+          <w:color w:val="000000" w:themeColor="text1"/>
+          <w:sz w:val="22"/>
+          <w:szCs w:val="22"/>
+          <w:lang w:val="ca-ES"/>
+        </w:rPr>
+      </w:pPr>
+      <w:r>
+        <w:rPr>
+          <w:rFonts w:ascii="Calibri" w:hAnsi="Calibri" w:cs="Calibri"/>
+          <w:color w:val="000000" w:themeColor="text1"/>
+          <w:sz w:val="22"/>
+          <w:szCs w:val="22"/>
+          <w:lang w:val="ca-ES"/>
+        </w:rPr>
+        <w:t xml:space="preserve">    + </w:t>
+      </w:r>
+      <w:proofErr w:type="spellStart"/>
+      <w:r>
+        <w:rPr>
+          <w:rFonts w:ascii="Calibri" w:hAnsi="Calibri" w:cs="Calibri"/>
+          <w:color w:val="000000" w:themeColor="text1"/>
+          <w:sz w:val="22"/>
+          <w:szCs w:val="22"/>
+          <w:lang w:val="ca-ES"/>
+        </w:rPr>
+        <w:t>calcularPreu</w:t>
+      </w:r>
+      <w:proofErr w:type="spellEnd"/>
+      <w:r>
+        <w:rPr>
+          <w:rFonts w:ascii="Calibri" w:hAnsi="Calibri" w:cs="Calibri"/>
+          <w:color w:val="000000" w:themeColor="text1"/>
+          <w:sz w:val="22"/>
+          <w:szCs w:val="22"/>
+          <w:lang w:val="ca-ES"/>
+        </w:rPr>
+        <w:t>(</w:t>
+      </w:r>
+      <w:proofErr w:type="spellStart"/>
+      <w:r>
+        <w:rPr>
+          <w:rFonts w:ascii="Calibri" w:hAnsi="Calibri" w:cs="Calibri"/>
+          <w:color w:val="000000" w:themeColor="text1"/>
+          <w:sz w:val="22"/>
+          <w:szCs w:val="22"/>
+          <w:lang w:val="ca-ES"/>
+        </w:rPr>
+        <w:t>int</w:t>
+      </w:r>
+      <w:proofErr w:type="spellEnd"/>
+      <w:r>
+        <w:rPr>
+          <w:rFonts w:ascii="Calibri" w:hAnsi="Calibri" w:cs="Calibri"/>
+          <w:color w:val="000000" w:themeColor="text1"/>
+          <w:sz w:val="22"/>
+          <w:szCs w:val="22"/>
+          <w:lang w:val="ca-ES"/>
+        </w:rPr>
+        <w:t xml:space="preserve">): </w:t>
+      </w:r>
+      <w:proofErr w:type="spellStart"/>
+      <w:r>
+        <w:rPr>
+          <w:rFonts w:ascii="Calibri" w:hAnsi="Calibri" w:cs="Calibri"/>
+          <w:color w:val="000000" w:themeColor="text1"/>
+          <w:sz w:val="22"/>
+          <w:szCs w:val="22"/>
+          <w:lang w:val="ca-ES"/>
+        </w:rPr>
+        <w:t>double</w:t>
+      </w:r>
+      <w:proofErr w:type="spellEnd"/>
+    </w:p>
+    <w:p>
+      <w:pPr>
+        <w:pStyle w:val="ListBullet"/>
+        <w:spacing w:after="0"/>
+        <w:ind w:left="115"/>
+        <w:rPr>
+          <w:rFonts w:ascii="Calibri" w:hAnsi="Calibri" w:cs="Calibri"/>
+          <w:color w:val="000000" w:themeColor="text1"/>
+          <w:sz w:val="22"/>
+          <w:szCs w:val="22"/>
+          <w:lang w:val="ca-ES"/>
+        </w:rPr>
+      </w:pPr>
+      <w:r>
+        <w:rPr>
+          <w:rFonts w:ascii="Calibri" w:hAnsi="Calibri" w:cs="Calibri"/>
+          <w:color w:val="000000" w:themeColor="text1"/>
+          <w:sz w:val="22"/>
+          <w:szCs w:val="22"/>
+          <w:lang w:val="ca-ES"/>
+        </w:rPr>
+        <w:t>}</w:t>
+      </w:r>
+    </w:p>
+    <w:p>
+      <w:pPr>
+        <w:pStyle w:val="ListBullet"/>
+        <w:spacing w:after="0"/>
+        <w:ind w:left="115"/>
+        <w:rPr>
+          <w:rFonts w:ascii="Calibri" w:hAnsi="Calibri" w:cs="Calibri"/>
+          <w:color w:val="000000" w:themeColor="text1"/>
+          <w:sz w:val="22"/>
+          <w:szCs w:val="22"/>
+          <w:lang w:val="ca-ES"/>
+        </w:rPr>
+      </w:pPr>
+    </w:p>
+    <w:p>
+      <w:pPr>
+        <w:spacing w:after="0" w:line="240" w:lineRule="auto"/>
+        <w:rPr>
+          <w:rFonts w:ascii="Calibri" w:hAnsi="Calibri" w:cs="Calibri"/>
+          <w:color w:val="000000" w:themeColor="text1"/>
+          <w:lang w:val="ca-ES" w:eastAsia="ja-JP"/>
+        </w:rPr>
+      </w:pPr>
+      <w:r>
+        <w:rPr>
+          <w:rFonts w:ascii="Calibri" w:hAnsi="Calibri" w:cs="Calibri"/>
+          <w:color w:val="000000" w:themeColor="text1"/>
+          <w:lang w:val="ca-ES"/>
+        </w:rPr>
+        <w:br w:type="page"/>
+      </w:r>
+    </w:p>
+    <w:p>
+      <w:pPr>
+        <w:pStyle w:val="ListBullet"/>
+        <w:spacing w:after="0"/>
+        <w:ind w:left="115"/>
+        <w:rPr>
+          <w:rFonts w:ascii="Calibri" w:hAnsi="Calibri" w:cs="Calibri"/>
+          <w:color w:val="000000" w:themeColor="text1"/>
+          <w:sz w:val="22"/>
+          <w:szCs w:val="22"/>
+          <w:lang w:val="ca-ES"/>
+        </w:rPr>
+      </w:pPr>
+      <w:proofErr w:type="spellStart"/>
+      <w:r>
+        <w:rPr>
+          <w:rFonts w:ascii="Calibri" w:hAnsi="Calibri" w:cs="Calibri"/>
+          <w:color w:val="000000" w:themeColor="text1"/>
+          <w:sz w:val="22"/>
+          <w:szCs w:val="22"/>
+          <w:lang w:val="ca-ES"/>
+        </w:rPr>
+        <w:lastRenderedPageBreak/>
+        <w:t>class</w:t>
+      </w:r>
+      <w:proofErr w:type="spellEnd"/>
+      <w:r>
+        <w:rPr>
+          <w:rFonts w:ascii="Calibri" w:hAnsi="Calibri" w:cs="Calibri"/>
+          <w:color w:val="000000" w:themeColor="text1"/>
+          <w:sz w:val="22"/>
+          <w:szCs w:val="22"/>
+          <w:lang w:val="ca-ES"/>
+        </w:rPr>
+        <w:t xml:space="preserve"> Motor {</w:t>
+      </w:r>
+    </w:p>
+    <w:p>
+      <w:pPr>
+        <w:pStyle w:val="ListBullet"/>
+        <w:spacing w:after="0"/>
+        <w:ind w:left="115"/>
+        <w:rPr>
+          <w:rFonts w:ascii="Calibri" w:hAnsi="Calibri" w:cs="Calibri"/>
+          <w:color w:val="000000" w:themeColor="text1"/>
+          <w:sz w:val="22"/>
+          <w:szCs w:val="22"/>
+          <w:lang w:val="ca-ES"/>
+        </w:rPr>
+      </w:pPr>
+      <w:r>
+        <w:rPr>
+          <w:rFonts w:ascii="Calibri" w:hAnsi="Calibri" w:cs="Calibri"/>
+          <w:color w:val="000000" w:themeColor="text1"/>
+          <w:sz w:val="22"/>
+          <w:szCs w:val="22"/>
+          <w:lang w:val="ca-ES"/>
+        </w:rPr>
+        <w:t xml:space="preserve">    - tipus: </w:t>
+      </w:r>
+      <w:proofErr w:type="spellStart"/>
+      <w:r>
+        <w:rPr>
+          <w:rFonts w:ascii="Calibri" w:hAnsi="Calibri" w:cs="Calibri"/>
+          <w:color w:val="000000" w:themeColor="text1"/>
+          <w:sz w:val="22"/>
+          <w:szCs w:val="22"/>
+          <w:lang w:val="ca-ES"/>
+        </w:rPr>
+        <w:t>String</w:t>
+      </w:r>
+      <w:proofErr w:type="spellEnd"/>
+    </w:p>
+    <w:p>
+      <w:pPr>
+        <w:pStyle w:val="ListBullet"/>
+        <w:spacing w:after="0"/>
+        <w:ind w:left="115"/>
+        <w:rPr>
+          <w:rFonts w:ascii="Calibri" w:hAnsi="Calibri" w:cs="Calibri"/>
+          <w:color w:val="000000" w:themeColor="text1"/>
+          <w:sz w:val="22"/>
+          <w:szCs w:val="22"/>
+          <w:lang w:val="ca-ES"/>
+        </w:rPr>
+      </w:pPr>
+      <w:r>
+        <w:rPr>
+          <w:rFonts w:ascii="Calibri" w:hAnsi="Calibri" w:cs="Calibri"/>
+          <w:color w:val="000000" w:themeColor="text1"/>
+          <w:sz w:val="22"/>
+          <w:szCs w:val="22"/>
+          <w:lang w:val="ca-ES"/>
+        </w:rPr>
+        <w:t xml:space="preserve">    - potencia: </w:t>
+      </w:r>
+      <w:proofErr w:type="spellStart"/>
+      <w:r>
+        <w:rPr>
+          <w:rFonts w:ascii="Calibri" w:hAnsi="Calibri" w:cs="Calibri"/>
+          <w:color w:val="000000" w:themeColor="text1"/>
+          <w:sz w:val="22"/>
+          <w:szCs w:val="22"/>
+          <w:lang w:val="ca-ES"/>
+        </w:rPr>
+        <w:t>int</w:t>
+      </w:r>
+      <w:proofErr w:type="spellEnd"/>
+    </w:p>
+    <w:p>
+      <w:pPr>
+        <w:pStyle w:val="ListBullet"/>
+        <w:spacing w:after="0"/>
+        <w:ind w:left="115"/>
+        <w:rPr>
+          <w:rFonts w:ascii="Calibri" w:hAnsi="Calibri" w:cs="Calibri"/>
+          <w:color w:val="000000" w:themeColor="text1"/>
+          <w:sz w:val="22"/>
+          <w:szCs w:val="22"/>
+          <w:lang w:val="ca-ES"/>
+        </w:rPr>
+      </w:pPr>
+      <w:r>
+        <w:rPr>
+          <w:rFonts w:ascii="Calibri" w:hAnsi="Calibri" w:cs="Calibri"/>
+          <w:color w:val="000000" w:themeColor="text1"/>
+          <w:sz w:val="22"/>
+          <w:szCs w:val="22"/>
+          <w:lang w:val="ca-ES"/>
+        </w:rPr>
+        <w:t xml:space="preserve">    + Motor(...)</w:t>
+      </w:r>
+    </w:p>
+    <w:p>
+      <w:pPr>
+        <w:pStyle w:val="ListBullet"/>
+        <w:spacing w:after="0"/>
+        <w:ind w:left="115"/>
+        <w:rPr>
+          <w:rFonts w:ascii="Calibri" w:hAnsi="Calibri" w:cs="Calibri"/>
+          <w:color w:val="000000" w:themeColor="text1"/>
+          <w:sz w:val="22"/>
+          <w:szCs w:val="22"/>
+          <w:lang w:val="ca-ES"/>
+        </w:rPr>
+      </w:pPr>
+      <w:r>
+        <w:rPr>
+          <w:rFonts w:ascii="Calibri" w:hAnsi="Calibri" w:cs="Calibri"/>
+          <w:color w:val="000000" w:themeColor="text1"/>
+          <w:sz w:val="22"/>
+          <w:szCs w:val="22"/>
+          <w:lang w:val="ca-ES"/>
+        </w:rPr>
+        <w:t xml:space="preserve">    + </w:t>
+      </w:r>
+      <w:proofErr w:type="spellStart"/>
+      <w:r>
+        <w:rPr>
+          <w:rFonts w:ascii="Calibri" w:hAnsi="Calibri" w:cs="Calibri"/>
+          <w:color w:val="000000" w:themeColor="text1"/>
+          <w:sz w:val="22"/>
+          <w:szCs w:val="22"/>
+          <w:lang w:val="ca-ES"/>
+        </w:rPr>
+        <w:t>getTipus</w:t>
+      </w:r>
+      <w:proofErr w:type="spellEnd"/>
+      <w:r>
+        <w:rPr>
+          <w:rFonts w:ascii="Calibri" w:hAnsi="Calibri" w:cs="Calibri"/>
+          <w:color w:val="000000" w:themeColor="text1"/>
+          <w:sz w:val="22"/>
+          <w:szCs w:val="22"/>
+          <w:lang w:val="ca-ES"/>
+        </w:rPr>
+        <w:t xml:space="preserve">(): </w:t>
+      </w:r>
+      <w:proofErr w:type="spellStart"/>
+      <w:r>
+        <w:rPr>
+          <w:rFonts w:ascii="Calibri" w:hAnsi="Calibri" w:cs="Calibri"/>
+          <w:color w:val="000000" w:themeColor="text1"/>
+          <w:sz w:val="22"/>
+          <w:szCs w:val="22"/>
+          <w:lang w:val="ca-ES"/>
+        </w:rPr>
+        <w:t>String</w:t>
+      </w:r>
+      <w:proofErr w:type="spellEnd"/>
+    </w:p>
+    <w:p>
+      <w:pPr>
+        <w:pStyle w:val="ListBullet"/>
+        <w:spacing w:after="0"/>
+        <w:ind w:left="115"/>
+        <w:rPr>
+          <w:rFonts w:ascii="Calibri" w:hAnsi="Calibri" w:cs="Calibri"/>
+          <w:color w:val="000000" w:themeColor="text1"/>
+          <w:sz w:val="22"/>
+          <w:szCs w:val="22"/>
+          <w:lang w:val="ca-ES"/>
+        </w:rPr>
+      </w:pPr>
+      <w:r>
+        <w:rPr>
+          <w:rFonts w:ascii="Calibri" w:hAnsi="Calibri" w:cs="Calibri"/>
+          <w:color w:val="000000" w:themeColor="text1"/>
+          <w:sz w:val="22"/>
+          <w:szCs w:val="22"/>
+          <w:lang w:val="ca-ES"/>
+        </w:rPr>
+        <w:t xml:space="preserve">    + </w:t>
+      </w:r>
+      <w:proofErr w:type="spellStart"/>
+      <w:r>
+        <w:rPr>
+          <w:rFonts w:ascii="Calibri" w:hAnsi="Calibri" w:cs="Calibri"/>
+          <w:color w:val="000000" w:themeColor="text1"/>
+          <w:sz w:val="22"/>
+          <w:szCs w:val="22"/>
+          <w:lang w:val="ca-ES"/>
+        </w:rPr>
+        <w:t>getPotencia</w:t>
+      </w:r>
+      <w:proofErr w:type="spellEnd"/>
+      <w:r>
+        <w:rPr>
+          <w:rFonts w:ascii="Calibri" w:hAnsi="Calibri" w:cs="Calibri"/>
+          <w:color w:val="000000" w:themeColor="text1"/>
+          <w:sz w:val="22"/>
+          <w:szCs w:val="22"/>
+          <w:lang w:val="ca-ES"/>
+        </w:rPr>
+        <w:t xml:space="preserve">(): </w:t>
+      </w:r>
+      <w:proofErr w:type="spellStart"/>
+      <w:r>
+        <w:rPr>
+          <w:rFonts w:ascii="Calibri" w:hAnsi="Calibri" w:cs="Calibri"/>
+          <w:color w:val="000000" w:themeColor="text1"/>
+          <w:sz w:val="22"/>
+          <w:szCs w:val="22"/>
+          <w:lang w:val="ca-ES"/>
+        </w:rPr>
+        <w:t>int</w:t>
+      </w:r>
+      <w:proofErr w:type="spellEnd"/>
+    </w:p>
+    <w:p>
+      <w:pPr>
+        <w:pStyle w:val="ListBullet"/>
+        <w:spacing w:after="0"/>
+        <w:ind w:left="115"/>
+        <w:rPr>
+          <w:rFonts w:ascii="Calibri" w:hAnsi="Calibri" w:cs="Calibri"/>
+          <w:color w:val="000000" w:themeColor="text1"/>
+          <w:sz w:val="22"/>
+          <w:szCs w:val="22"/>
+          <w:lang w:val="ca-ES"/>
+        </w:rPr>
+      </w:pPr>
+      <w:r>
+        <w:rPr>
+          <w:rFonts w:ascii="Calibri" w:hAnsi="Calibri" w:cs="Calibri"/>
+          <w:color w:val="000000" w:themeColor="text1"/>
+          <w:sz w:val="22"/>
+          <w:szCs w:val="22"/>
+          <w:lang w:val="ca-ES"/>
+        </w:rPr>
+        <w:t>}</w:t>
+      </w:r>
+    </w:p>
+    <w:p>
+      <w:pPr>
+        <w:pStyle w:val="ListBullet"/>
+        <w:spacing w:after="0"/>
+        <w:ind w:left="115"/>
+        <w:rPr>
+          <w:rFonts w:ascii="Calibri" w:hAnsi="Calibri" w:cs="Calibri"/>
+          <w:color w:val="000000" w:themeColor="text1"/>
+          <w:sz w:val="22"/>
+          <w:szCs w:val="22"/>
+          <w:lang w:val="ca-ES"/>
+        </w:rPr>
+      </w:pPr>
+    </w:p>
+    <w:p>
+      <w:pPr>
+        <w:pStyle w:val="ListBullet"/>
+        <w:spacing w:after="0"/>
+        <w:ind w:left="115"/>
+        <w:rPr>
+          <w:rFonts w:ascii="Calibri" w:hAnsi="Calibri" w:cs="Calibri"/>
+          <w:color w:val="000000" w:themeColor="text1"/>
+          <w:sz w:val="22"/>
+          <w:szCs w:val="22"/>
+          <w:lang w:val="ca-ES"/>
+        </w:rPr>
+      </w:pPr>
+      <w:proofErr w:type="spellStart"/>
+      <w:r>
+        <w:rPr>
+          <w:rFonts w:ascii="Calibri" w:hAnsi="Calibri" w:cs="Calibri"/>
+          <w:color w:val="000000" w:themeColor="text1"/>
+          <w:sz w:val="22"/>
+          <w:szCs w:val="22"/>
+          <w:lang w:val="ca-ES"/>
+        </w:rPr>
+        <w:t>class</w:t>
+      </w:r>
+      <w:proofErr w:type="spellEnd"/>
+      <w:r>
+        <w:rPr>
+          <w:rFonts w:ascii="Calibri" w:hAnsi="Calibri" w:cs="Calibri"/>
+          <w:color w:val="000000" w:themeColor="text1"/>
+          <w:sz w:val="22"/>
+          <w:szCs w:val="22"/>
+          <w:lang w:val="ca-ES"/>
+        </w:rPr>
+        <w:t xml:space="preserve"> Roda {</w:t>
+      </w:r>
+    </w:p>
+    <w:p>
+      <w:pPr>
+        <w:pStyle w:val="ListBullet"/>
+        <w:spacing w:after="0"/>
+        <w:ind w:left="115"/>
+        <w:rPr>
+          <w:rFonts w:ascii="Calibri" w:hAnsi="Calibri" w:cs="Calibri"/>
+          <w:color w:val="000000" w:themeColor="text1"/>
+          <w:sz w:val="22"/>
+          <w:szCs w:val="22"/>
+          <w:lang w:val="ca-ES"/>
+        </w:rPr>
+      </w:pPr>
+      <w:r>
+        <w:rPr>
+          <w:rFonts w:ascii="Calibri" w:hAnsi="Calibri" w:cs="Calibri"/>
+          <w:color w:val="000000" w:themeColor="text1"/>
+          <w:sz w:val="22"/>
+          <w:szCs w:val="22"/>
+          <w:lang w:val="ca-ES"/>
+        </w:rPr>
+        <w:t xml:space="preserve">    - marca: </w:t>
+      </w:r>
+      <w:proofErr w:type="spellStart"/>
+      <w:r>
+        <w:rPr>
+          <w:rFonts w:ascii="Calibri" w:hAnsi="Calibri" w:cs="Calibri"/>
+          <w:color w:val="000000" w:themeColor="text1"/>
+          <w:sz w:val="22"/>
+          <w:szCs w:val="22"/>
+          <w:lang w:val="ca-ES"/>
+        </w:rPr>
+        <w:t>String</w:t>
+      </w:r>
+      <w:proofErr w:type="spellEnd"/>
+    </w:p>
+    <w:p>
+      <w:pPr>
+        <w:pStyle w:val="ListBullet"/>
+        <w:spacing w:after="0"/>
+        <w:ind w:left="115"/>
+        <w:rPr>
+          <w:rFonts w:ascii="Calibri" w:hAnsi="Calibri" w:cs="Calibri"/>
+          <w:color w:val="000000" w:themeColor="text1"/>
+          <w:sz w:val="22"/>
+          <w:szCs w:val="22"/>
+          <w:lang w:val="ca-ES"/>
+        </w:rPr>
+      </w:pPr>
+      <w:r>
+        <w:rPr>
+          <w:rFonts w:ascii="Calibri" w:hAnsi="Calibri" w:cs="Calibri"/>
+          <w:color w:val="000000" w:themeColor="text1"/>
+          <w:sz w:val="22"/>
+          <w:szCs w:val="22"/>
+          <w:lang w:val="ca-ES"/>
+        </w:rPr>
+        <w:t xml:space="preserve">    - </w:t>
+      </w:r>
+      <w:proofErr w:type="spellStart"/>
+      <w:r>
+        <w:rPr>
+          <w:rFonts w:ascii="Calibri" w:hAnsi="Calibri" w:cs="Calibri"/>
+          <w:color w:val="000000" w:themeColor="text1"/>
+          <w:sz w:val="22"/>
+          <w:szCs w:val="22"/>
+          <w:lang w:val="ca-ES"/>
+        </w:rPr>
+        <w:t>diametre</w:t>
+      </w:r>
+      <w:proofErr w:type="spellEnd"/>
+      <w:r>
+        <w:rPr>
+          <w:rFonts w:ascii="Calibri" w:hAnsi="Calibri" w:cs="Calibri"/>
+          <w:color w:val="000000" w:themeColor="text1"/>
+          <w:sz w:val="22"/>
+          <w:szCs w:val="22"/>
+          <w:lang w:val="ca-ES"/>
+        </w:rPr>
+        <w:t xml:space="preserve">: </w:t>
+      </w:r>
+      <w:proofErr w:type="spellStart"/>
+      <w:r>
+        <w:rPr>
+          <w:rFonts w:ascii="Calibri" w:hAnsi="Calibri" w:cs="Calibri"/>
+          <w:color w:val="000000" w:themeColor="text1"/>
+          <w:sz w:val="22"/>
+          <w:szCs w:val="22"/>
+          <w:lang w:val="ca-ES"/>
+        </w:rPr>
+        <w:t>int</w:t>
+      </w:r>
+      <w:proofErr w:type="spellEnd"/>
+    </w:p>
+    <w:p>
+      <w:pPr>
+        <w:pStyle w:val="ListBullet"/>
+        <w:spacing w:after="0"/>
+        <w:ind w:left="115"/>
+        <w:rPr>
+          <w:rFonts w:ascii="Calibri" w:hAnsi="Calibri" w:cs="Calibri"/>
+          <w:color w:val="000000" w:themeColor="text1"/>
+          <w:sz w:val="22"/>
+          <w:szCs w:val="22"/>
+          <w:lang w:val="ca-ES"/>
+        </w:rPr>
+      </w:pPr>
+      <w:r>
+        <w:rPr>
+          <w:rFonts w:ascii="Calibri" w:hAnsi="Calibri" w:cs="Calibri"/>
+          <w:color w:val="000000" w:themeColor="text1"/>
+          <w:sz w:val="22"/>
+          <w:szCs w:val="22"/>
+          <w:lang w:val="ca-ES"/>
+        </w:rPr>
+        <w:t xml:space="preserve">    + Roda(...)</w:t>
+      </w:r>
+    </w:p>
+    <w:p>
+      <w:pPr>
+        <w:pStyle w:val="ListBullet"/>
+        <w:spacing w:after="0"/>
+        <w:ind w:left="115"/>
+        <w:rPr>
+          <w:rFonts w:ascii="Calibri" w:hAnsi="Calibri" w:cs="Calibri"/>
+          <w:color w:val="000000" w:themeColor="text1"/>
+          <w:sz w:val="22"/>
+          <w:szCs w:val="22"/>
+          <w:lang w:val="ca-ES"/>
+        </w:rPr>
+      </w:pPr>
+      <w:r>
+        <w:rPr>
+          <w:rFonts w:ascii="Calibri" w:hAnsi="Calibri" w:cs="Calibri"/>
+          <w:color w:val="000000" w:themeColor="text1"/>
+          <w:sz w:val="22"/>
+          <w:szCs w:val="22"/>
+          <w:lang w:val="ca-ES"/>
+        </w:rPr>
+        <w:t xml:space="preserve">    + </w:t>
+      </w:r>
+      <w:proofErr w:type="spellStart"/>
+      <w:r>
+        <w:rPr>
+          <w:rFonts w:ascii="Calibri" w:hAnsi="Calibri" w:cs="Calibri"/>
+          <w:color w:val="000000" w:themeColor="text1"/>
+          <w:sz w:val="22"/>
+          <w:szCs w:val="22"/>
+          <w:lang w:val="ca-ES"/>
+        </w:rPr>
+        <w:t>getMarca</w:t>
+      </w:r>
+      <w:proofErr w:type="spellEnd"/>
+      <w:r>
+        <w:rPr>
+          <w:rFonts w:ascii="Calibri" w:hAnsi="Calibri" w:cs="Calibri"/>
+          <w:color w:val="000000" w:themeColor="text1"/>
+          <w:sz w:val="22"/>
+          <w:szCs w:val="22"/>
+          <w:lang w:val="ca-ES"/>
+        </w:rPr>
+        <w:t xml:space="preserve">(): </w:t>
+      </w:r>
+      <w:proofErr w:type="spellStart"/>
+      <w:r>
+        <w:rPr>
+          <w:rFonts w:ascii="Calibri" w:hAnsi="Calibri" w:cs="Calibri"/>
+          <w:color w:val="000000" w:themeColor="text1"/>
+          <w:sz w:val="22"/>
+          <w:szCs w:val="22"/>
+          <w:lang w:val="ca-ES"/>
+        </w:rPr>
+        <w:t>String</w:t>
+      </w:r>
+      <w:proofErr w:type="spellEnd"/>
+    </w:p>
+    <w:p>
+      <w:pPr>
+        <w:pStyle w:val="ListBullet"/>
+        <w:spacing w:after="0"/>
+        <w:ind w:left="115"/>
+        <w:rPr>
+          <w:rFonts w:ascii="Calibri" w:hAnsi="Calibri" w:cs="Calibri"/>
+          <w:color w:val="000000" w:themeColor="text1"/>
+          <w:sz w:val="22"/>
+          <w:szCs w:val="22"/>
+          <w:lang w:val="ca-ES"/>
+        </w:rPr>
+      </w:pPr>
+      <w:r>
+        <w:rPr>
+          <w:rFonts w:ascii="Calibri" w:hAnsi="Calibri" w:cs="Calibri"/>
+          <w:color w:val="000000" w:themeColor="text1"/>
+          <w:sz w:val="22"/>
+          <w:szCs w:val="22"/>
+          <w:lang w:val="ca-ES"/>
+        </w:rPr>
+        <w:t xml:space="preserve">    + </w:t>
+      </w:r>
+      <w:proofErr w:type="spellStart"/>
+      <w:r>
+        <w:rPr>
+          <w:rFonts w:ascii="Calibri" w:hAnsi="Calibri" w:cs="Calibri"/>
+          <w:color w:val="000000" w:themeColor="text1"/>
+          <w:sz w:val="22"/>
+          <w:szCs w:val="22"/>
+          <w:lang w:val="ca-ES"/>
+        </w:rPr>
+        <w:t>getDiametre</w:t>
+      </w:r>
+      <w:proofErr w:type="spellEnd"/>
+      <w:r>
+        <w:rPr>
+          <w:rFonts w:ascii="Calibri" w:hAnsi="Calibri" w:cs="Calibri"/>
+          <w:color w:val="000000" w:themeColor="text1"/>
+          <w:sz w:val="22"/>
+          <w:szCs w:val="22"/>
+          <w:lang w:val="ca-ES"/>
+        </w:rPr>
+        <w:t xml:space="preserve">(): </w:t>
+      </w:r>
+      <w:proofErr w:type="spellStart"/>
+      <w:r>
+        <w:rPr>
+          <w:rFonts w:ascii="Calibri" w:hAnsi="Calibri" w:cs="Calibri"/>
+          <w:color w:val="000000" w:themeColor="text1"/>
+          <w:sz w:val="22"/>
+          <w:szCs w:val="22"/>
+          <w:lang w:val="ca-ES"/>
+        </w:rPr>
+        <w:t>int</w:t>
+      </w:r>
+      <w:proofErr w:type="spellEnd"/>
+    </w:p>
+    <w:p>
+      <w:pPr>
+        <w:pStyle w:val="ListBullet"/>
+        <w:spacing w:after="0"/>
+        <w:ind w:left="115"/>
+        <w:rPr>
+          <w:rFonts w:ascii="Calibri" w:hAnsi="Calibri" w:cs="Calibri"/>
+          <w:color w:val="000000" w:themeColor="text1"/>
+          <w:sz w:val="22"/>
+          <w:szCs w:val="22"/>
+          <w:lang w:val="ca-ES"/>
+        </w:rPr>
+      </w:pPr>
+      <w:r>
+        <w:rPr>
+          <w:rFonts w:ascii="Calibri" w:hAnsi="Calibri" w:cs="Calibri"/>
+          <w:color w:val="000000" w:themeColor="text1"/>
+          <w:sz w:val="22"/>
+          <w:szCs w:val="22"/>
+          <w:lang w:val="ca-ES"/>
+        </w:rPr>
+        <w:t>}</w:t>
+      </w:r>
+    </w:p>
+    <w:p>
+      <w:pPr>
+        <w:pStyle w:val="ListBullet"/>
+        <w:spacing w:after="0"/>
+        <w:ind w:left="115"/>
+        <w:rPr>
+          <w:rFonts w:ascii="Calibri" w:hAnsi="Calibri" w:cs="Calibri"/>
+          <w:color w:val="000000" w:themeColor="text1"/>
+          <w:sz w:val="22"/>
+          <w:szCs w:val="22"/>
+          <w:lang w:val="ca-ES"/>
+        </w:rPr>
+      </w:pPr>
+    </w:p>
+    <w:p>
+      <w:pPr>
+        <w:pStyle w:val="ListBullet"/>
+        <w:spacing w:after="0"/>
+        <w:ind w:left="115"/>
+        <w:rPr>
+          <w:rFonts w:ascii="Calibri" w:hAnsi="Calibri" w:cs="Calibri"/>
+          <w:color w:val="000000" w:themeColor="text1"/>
+          <w:sz w:val="22"/>
+          <w:szCs w:val="22"/>
+          <w:lang w:val="ca-ES"/>
+        </w:rPr>
+      </w:pPr>
+      <w:proofErr w:type="spellStart"/>
+      <w:r>
+        <w:rPr>
+          <w:rFonts w:ascii="Calibri" w:hAnsi="Calibri" w:cs="Calibri"/>
+          <w:color w:val="000000" w:themeColor="text1"/>
+          <w:sz w:val="22"/>
+          <w:szCs w:val="22"/>
+          <w:lang w:val="ca-ES"/>
+        </w:rPr>
+        <w:t>class</w:t>
+      </w:r>
+      <w:proofErr w:type="spellEnd"/>
+      <w:r>
+        <w:rPr>
+          <w:rFonts w:ascii="Calibri" w:hAnsi="Calibri" w:cs="Calibri"/>
+          <w:color w:val="000000" w:themeColor="text1"/>
+          <w:sz w:val="22"/>
+          <w:szCs w:val="22"/>
+          <w:lang w:val="ca-ES"/>
+        </w:rPr>
+        <w:t xml:space="preserve"> </w:t>
+      </w:r>
+      <w:proofErr w:type="spellStart"/>
+      <w:r>
+        <w:rPr>
+          <w:rFonts w:ascii="Calibri" w:hAnsi="Calibri" w:cs="Calibri"/>
+          <w:color w:val="000000" w:themeColor="text1"/>
+          <w:sz w:val="22"/>
+          <w:szCs w:val="22"/>
+          <w:lang w:val="ca-ES"/>
+        </w:rPr>
+        <w:t>GestorLloguers</w:t>
+      </w:r>
+      <w:proofErr w:type="spellEnd"/>
+      <w:r>
+        <w:rPr>
+          <w:rFonts w:ascii="Calibri" w:hAnsi="Calibri" w:cs="Calibri"/>
+          <w:color w:val="000000" w:themeColor="text1"/>
+          <w:sz w:val="22"/>
+          <w:szCs w:val="22"/>
+          <w:lang w:val="ca-ES"/>
+        </w:rPr>
+        <w:t xml:space="preserve"> {</w:t>
+      </w:r>
+    </w:p>
+    <w:p>
+      <w:pPr>
+        <w:pStyle w:val="ListBullet"/>
+        <w:spacing w:after="0"/>
+        <w:ind w:left="115"/>
+        <w:rPr>
+          <w:rFonts w:ascii="Calibri" w:hAnsi="Calibri" w:cs="Calibri"/>
+          <w:color w:val="000000" w:themeColor="text1"/>
+          <w:sz w:val="22"/>
+          <w:szCs w:val="22"/>
+          <w:lang w:val="ca-ES"/>
+        </w:rPr>
+      </w:pPr>
+      <w:r>
+        <w:rPr>
+          <w:rFonts w:ascii="Calibri" w:hAnsi="Calibri" w:cs="Calibri"/>
+          <w:color w:val="000000" w:themeColor="text1"/>
+          <w:sz w:val="22"/>
+          <w:szCs w:val="22"/>
+          <w:lang w:val="ca-ES"/>
+        </w:rPr>
+        <w:t xml:space="preserve">    + </w:t>
+      </w:r>
+      <w:proofErr w:type="spellStart"/>
+      <w:r>
+        <w:rPr>
+          <w:rFonts w:ascii="Calibri" w:hAnsi="Calibri" w:cs="Calibri"/>
+          <w:color w:val="000000" w:themeColor="text1"/>
+          <w:sz w:val="22"/>
+          <w:szCs w:val="22"/>
+          <w:lang w:val="ca-ES"/>
+        </w:rPr>
+        <w:t>calcularIngressosTotals</w:t>
+      </w:r>
+      <w:proofErr w:type="spellEnd"/>
+      <w:r>
+        <w:rPr>
+          <w:rFonts w:ascii="Calibri" w:hAnsi="Calibri" w:cs="Calibri"/>
+          <w:color w:val="000000" w:themeColor="text1"/>
+          <w:sz w:val="22"/>
+          <w:szCs w:val="22"/>
+          <w:lang w:val="ca-ES"/>
+        </w:rPr>
+        <w:t>(</w:t>
+      </w:r>
+      <w:proofErr w:type="spellStart"/>
+      <w:r>
+        <w:rPr>
+          <w:rFonts w:ascii="Calibri" w:hAnsi="Calibri" w:cs="Calibri"/>
+          <w:color w:val="000000" w:themeColor="text1"/>
+          <w:sz w:val="22"/>
+          <w:szCs w:val="22"/>
+          <w:lang w:val="ca-ES"/>
+        </w:rPr>
+        <w:t>List</w:t>
+      </w:r>
+      <w:proofErr w:type="spellEnd"/>
+      <w:r>
+        <w:rPr>
+          <w:rFonts w:ascii="Calibri" w:hAnsi="Calibri" w:cs="Calibri"/>
+          <w:color w:val="000000" w:themeColor="text1"/>
+          <w:sz w:val="22"/>
+          <w:szCs w:val="22"/>
+          <w:lang w:val="ca-ES"/>
+        </w:rPr>
+        <w:t xml:space="preserve">&lt;Vehicle&gt;, </w:t>
+      </w:r>
+      <w:proofErr w:type="spellStart"/>
+      <w:r>
+        <w:rPr>
+          <w:rFonts w:ascii="Calibri" w:hAnsi="Calibri" w:cs="Calibri"/>
+          <w:color w:val="000000" w:themeColor="text1"/>
+          <w:sz w:val="22"/>
+          <w:szCs w:val="22"/>
+          <w:lang w:val="ca-ES"/>
+        </w:rPr>
+        <w:t>int</w:t>
+      </w:r>
+      <w:proofErr w:type="spellEnd"/>
+      <w:r>
+        <w:rPr>
+          <w:rFonts w:ascii="Calibri" w:hAnsi="Calibri" w:cs="Calibri"/>
+          <w:color w:val="000000" w:themeColor="text1"/>
+          <w:sz w:val="22"/>
+          <w:szCs w:val="22"/>
+          <w:lang w:val="ca-ES"/>
+        </w:rPr>
+        <w:t xml:space="preserve">): </w:t>
+      </w:r>
+      <w:proofErr w:type="spellStart"/>
+      <w:r>
+        <w:rPr>
+          <w:rFonts w:ascii="Calibri" w:hAnsi="Calibri" w:cs="Calibri"/>
+          <w:color w:val="000000" w:themeColor="text1"/>
+          <w:sz w:val="22"/>
+          <w:szCs w:val="22"/>
+          <w:lang w:val="ca-ES"/>
+        </w:rPr>
+        <w:t>double</w:t>
+      </w:r>
+      <w:proofErr w:type="spellEnd"/>
+    </w:p>
+    <w:p>
+      <w:pPr>
+        <w:pStyle w:val="ListBullet"/>
+        <w:spacing w:after="0"/>
+        <w:ind w:left="115"/>
+        <w:rPr>
+          <w:rFonts w:ascii="Calibri" w:hAnsi="Calibri" w:cs="Calibri"/>
+          <w:color w:val="000000" w:themeColor="text1"/>
+          <w:sz w:val="22"/>
+          <w:szCs w:val="22"/>
+          <w:lang w:val="ca-ES"/>
+        </w:rPr>
+      </w:pPr>
+      <w:r>
+        <w:rPr>
+          <w:rFonts w:ascii="Calibri" w:hAnsi="Calibri" w:cs="Calibri"/>
+          <w:color w:val="000000" w:themeColor="text1"/>
+          <w:sz w:val="22"/>
+          <w:szCs w:val="22"/>
+          <w:lang w:val="ca-ES"/>
+        </w:rPr>
+        <w:t xml:space="preserve">    + </w:t>
+      </w:r>
+      <w:proofErr w:type="spellStart"/>
+      <w:r>
+        <w:rPr>
+          <w:rFonts w:ascii="Calibri" w:hAnsi="Calibri" w:cs="Calibri"/>
+          <w:color w:val="000000" w:themeColor="text1"/>
+          <w:sz w:val="22"/>
+          <w:szCs w:val="22"/>
+          <w:lang w:val="ca-ES"/>
+        </w:rPr>
+        <w:t>filtrarPerPreu</w:t>
+      </w:r>
+      <w:proofErr w:type="spellEnd"/>
+      <w:r>
+        <w:rPr>
+          <w:rFonts w:ascii="Calibri" w:hAnsi="Calibri" w:cs="Calibri"/>
+          <w:color w:val="000000" w:themeColor="text1"/>
+          <w:sz w:val="22"/>
+          <w:szCs w:val="22"/>
+          <w:lang w:val="ca-ES"/>
+        </w:rPr>
+        <w:t>(</w:t>
+      </w:r>
+      <w:proofErr w:type="spellStart"/>
+      <w:r>
+        <w:rPr>
+          <w:rFonts w:ascii="Calibri" w:hAnsi="Calibri" w:cs="Calibri"/>
+          <w:color w:val="000000" w:themeColor="text1"/>
+          <w:sz w:val="22"/>
+          <w:szCs w:val="22"/>
+          <w:lang w:val="ca-ES"/>
+        </w:rPr>
+        <w:t>List</w:t>
+      </w:r>
+      <w:proofErr w:type="spellEnd"/>
+      <w:r>
+        <w:rPr>
+          <w:rFonts w:ascii="Calibri" w:hAnsi="Calibri" w:cs="Calibri"/>
+          <w:color w:val="000000" w:themeColor="text1"/>
+          <w:sz w:val="22"/>
+          <w:szCs w:val="22"/>
+          <w:lang w:val="ca-ES"/>
+        </w:rPr>
+        <w:t xml:space="preserve">&lt;Vehicle&gt;, </w:t>
+      </w:r>
+      <w:proofErr w:type="spellStart"/>
+      <w:r>
+        <w:rPr>
+          <w:rFonts w:ascii="Calibri" w:hAnsi="Calibri" w:cs="Calibri"/>
+          <w:color w:val="000000" w:themeColor="text1"/>
+          <w:sz w:val="22"/>
+          <w:szCs w:val="22"/>
+          <w:lang w:val="ca-ES"/>
+        </w:rPr>
+        <w:t>double</w:t>
+      </w:r>
+      <w:proofErr w:type="spellEnd"/>
+      <w:r>
+        <w:rPr>
+          <w:rFonts w:ascii="Calibri" w:hAnsi="Calibri" w:cs="Calibri"/>
+          <w:color w:val="000000" w:themeColor="text1"/>
+          <w:sz w:val="22"/>
+          <w:szCs w:val="22"/>
+          <w:lang w:val="ca-ES"/>
+        </w:rPr>
+        <w:t xml:space="preserve">): </w:t>
+      </w:r>
+      <w:proofErr w:type="spellStart"/>
+      <w:r>
+        <w:rPr>
+          <w:rFonts w:ascii="Calibri" w:hAnsi="Calibri" w:cs="Calibri"/>
+          <w:color w:val="000000" w:themeColor="text1"/>
+          <w:sz w:val="22"/>
+          <w:szCs w:val="22"/>
+          <w:lang w:val="ca-ES"/>
+        </w:rPr>
+        <w:t>List</w:t>
+      </w:r>
+      <w:proofErr w:type="spellEnd"/>
+      <w:r>
+        <w:rPr>
+          <w:rFonts w:ascii="Calibri" w:hAnsi="Calibri" w:cs="Calibri"/>
+          <w:color w:val="000000" w:themeColor="text1"/>
+          <w:sz w:val="22"/>
+          <w:szCs w:val="22"/>
+          <w:lang w:val="ca-ES"/>
+        </w:rPr>
+        <w:t>&lt;Vehicle&gt;</w:t>
+      </w:r>
+    </w:p>
+    <w:p>
+      <w:pPr>
+        <w:pStyle w:val="ListBullet"/>
+        <w:spacing w:after="0"/>
+        <w:ind w:left="115"/>
+        <w:rPr>
+          <w:rFonts w:ascii="Calibri" w:hAnsi="Calibri" w:cs="Calibri"/>
+          <w:color w:val="000000" w:themeColor="text1"/>
+          <w:sz w:val="22"/>
+          <w:szCs w:val="22"/>
+          <w:lang w:val="ca-ES"/>
+        </w:rPr>
+      </w:pPr>
+      <w:r>
+        <w:rPr>
+          <w:rFonts w:ascii="Calibri" w:hAnsi="Calibri" w:cs="Calibri"/>
+          <w:color w:val="000000" w:themeColor="text1"/>
+          <w:sz w:val="22"/>
+          <w:szCs w:val="22"/>
+          <w:lang w:val="ca-ES"/>
+        </w:rPr>
+        <w:t>}</w:t>
+      </w:r>
+    </w:p>
+    <w:p>
+      <w:pPr>
+        <w:pStyle w:val="ListBullet"/>
+        <w:spacing w:after="0"/>
+        <w:ind w:left="115"/>
+        <w:rPr>
+          <w:rFonts w:ascii="Calibri" w:hAnsi="Calibri" w:cs="Calibri"/>
+          <w:color w:val="000000" w:themeColor="text1"/>
+          <w:sz w:val="22"/>
+          <w:szCs w:val="22"/>
+          <w:lang w:val="ca-ES"/>
+        </w:rPr>
+      </w:pPr>
+    </w:p>
+    <w:p>
+      <w:pPr>
+        <w:pStyle w:val="ListBullet"/>
+        <w:spacing w:after="0"/>
+        <w:ind w:left="115"/>
+        <w:rPr>
+          <w:rFonts w:ascii="Calibri" w:hAnsi="Calibri" w:cs="Calibri"/>
+          <w:color w:val="000000" w:themeColor="text1"/>
+          <w:sz w:val="22"/>
+          <w:szCs w:val="22"/>
+          <w:lang w:val="ca-ES"/>
+        </w:rPr>
+      </w:pPr>
+      <w:r>
+        <w:rPr>
+          <w:rFonts w:ascii="Calibri" w:hAnsi="Calibri" w:cs="Calibri"/>
+          <w:color w:val="000000" w:themeColor="text1"/>
+          <w:sz w:val="22"/>
+          <w:szCs w:val="22"/>
+          <w:lang w:val="ca-ES"/>
+        </w:rPr>
+        <w:t>Vehicle "1" *-- "1" Motor</w:t>
+      </w:r>
+    </w:p>
+    <w:p>
+      <w:pPr>
+        <w:pStyle w:val="ListBullet"/>
+        <w:spacing w:after="0"/>
+        <w:ind w:left="115"/>
+        <w:rPr>
+          <w:rFonts w:ascii="Calibri" w:hAnsi="Calibri" w:cs="Calibri"/>
+          <w:color w:val="000000" w:themeColor="text1"/>
+          <w:sz w:val="22"/>
+          <w:szCs w:val="22"/>
+          <w:lang w:val="ca-ES"/>
+        </w:rPr>
+      </w:pPr>
+      <w:r>
+        <w:rPr>
+          <w:rFonts w:ascii="Calibri" w:hAnsi="Calibri" w:cs="Calibri"/>
+          <w:color w:val="000000" w:themeColor="text1"/>
+          <w:sz w:val="22"/>
+          <w:szCs w:val="22"/>
+          <w:lang w:val="ca-ES"/>
+        </w:rPr>
+        <w:t>Vehicle "1" *-- "4" Roda</w:t>
+      </w:r>
+    </w:p>
+    <w:p>
+      <w:pPr>
+        <w:pStyle w:val="ListBullet"/>
+        <w:spacing w:after="0"/>
+        <w:ind w:left="115"/>
+        <w:rPr>
+          <w:rFonts w:ascii="Calibri" w:hAnsi="Calibri" w:cs="Calibri"/>
+          <w:color w:val="000000" w:themeColor="text1"/>
+          <w:sz w:val="22"/>
+          <w:szCs w:val="22"/>
+          <w:lang w:val="ca-ES"/>
+        </w:rPr>
+      </w:pPr>
+      <w:proofErr w:type="spellStart"/>
+      <w:r>
+        <w:rPr>
+          <w:rFonts w:ascii="Calibri" w:hAnsi="Calibri" w:cs="Calibri"/>
+          <w:color w:val="000000" w:themeColor="text1"/>
+          <w:sz w:val="22"/>
+          <w:szCs w:val="22"/>
+          <w:lang w:val="ca-ES"/>
+        </w:rPr>
+        <w:t>GestorLloguers</w:t>
+      </w:r>
+      <w:proofErr w:type="spellEnd"/>
+      <w:r>
+        <w:rPr>
+          <w:rFonts w:ascii="Calibri" w:hAnsi="Calibri" w:cs="Calibri"/>
+          <w:color w:val="000000" w:themeColor="text1"/>
+          <w:sz w:val="22"/>
+          <w:szCs w:val="22"/>
+          <w:lang w:val="ca-ES"/>
+        </w:rPr>
+        <w:t xml:space="preserve"> --&gt; Vehicle</w:t>
+      </w:r>
+    </w:p>
+    <w:p>
+      <w:pPr>
+        <w:pStyle w:val="ListBullet"/>
+        <w:spacing w:after="0"/>
+        <w:ind w:left="115"/>
+        <w:rPr>
+          <w:rFonts w:ascii="Calibri" w:hAnsi="Calibri" w:cs="Calibri"/>
+          <w:color w:val="000000" w:themeColor="text1"/>
+          <w:sz w:val="22"/>
+          <w:szCs w:val="22"/>
+          <w:lang w:val="ca-ES"/>
+        </w:rPr>
+      </w:pPr>
+      <w:r>
+        <w:rPr>
+          <w:rFonts w:ascii="Calibri" w:hAnsi="Calibri" w:cs="Calibri"/>
+          <w:color w:val="000000" w:themeColor="text1"/>
+          <w:sz w:val="22"/>
+          <w:szCs w:val="22"/>
+          <w:lang w:val="ca-ES"/>
+        </w:rPr>
+        <w:t>@enduml</w:t>
+      </w:r>
+    </w:p>
+    <w:p>
+      <w:pPr>
+        <w:spacing w:after="0" w:line="240" w:lineRule="auto"/>
+        <w:rPr>
+          <w:rFonts w:ascii="Calibri" w:eastAsiaTheme="majorEastAsia" w:hAnsi="Calibri" w:cs="Calibri"/>
+          <w:bCs/>
+          <w:color w:val="002060"/>
+          <w:kern w:val="2"/>
+          <w:sz w:val="28"/>
+          <w:szCs w:val="20"/>
+          <w:lang w:val="ca-ES" w:eastAsia="ja-JP"/>
+        </w:rPr>
+      </w:pPr>
+    </w:p>
+    <w:p>
+      <w:pPr>
+        <w:pStyle w:val="ListBullet"/>
+        <w:numPr>
+          <w:ilvl w:val="0"/>
+          <w:numId w:val="27"/>
+        </w:numPr>
+        <w:jc w:val="both"/>
+        <w:rPr>
+          <w:rFonts w:ascii="Calibri" w:hAnsi="Calibri" w:cs="Calibri"/>
+          <w:b/>
+          <w:bCs/>
+          <w:color w:val="4472C4" w:themeColor="accent1"/>
+          <w:sz w:val="24"/>
+          <w:szCs w:val="24"/>
+          <w:lang w:val="ca-ES"/>
+        </w:rPr>
+      </w:pPr>
+      <w:r>
+        <w:rPr>
+          <w:rFonts w:ascii="Calibri" w:hAnsi="Calibri" w:cs="Calibri"/>
+          <w:b/>
+          <w:bCs/>
+          <w:color w:val="4472C4" w:themeColor="accent1"/>
+          <w:sz w:val="24"/>
+          <w:szCs w:val="24"/>
+          <w:lang w:val="ca-ES"/>
+        </w:rPr>
+        <w:t>Diagrama de casos d’ús (mínim 3 casos d’ús directes i 3 d’indirectes)</w:t>
+      </w:r>
+    </w:p>
+    <w:p>
+      <w:pPr>
+        <w:pStyle w:val="ListBullet"/>
+        <w:ind w:left="475"/>
+        <w:jc w:val="both"/>
+        <w:rPr>
+          <w:rFonts w:ascii="Calibri" w:hAnsi="Calibri" w:cs="Calibri"/>
+          <w:b/>
+          <w:bCs/>
+          <w:color w:val="4472C4" w:themeColor="accent1"/>
+          <w:sz w:val="24"/>
+          <w:szCs w:val="24"/>
+          <w:lang w:val="ca-ES"/>
+        </w:rPr>
+      </w:pPr>
+    </w:p>
+    <w:p>
+      <w:pPr>
+        <w:pStyle w:val="ListBullet"/>
+        <w:numPr>
+          <w:ilvl w:val="0"/>
+          <w:numId w:val="27"/>
+        </w:numPr>
+        <w:jc w:val="both"/>
+        <w:rPr>
+          <w:rFonts w:ascii="Calibri" w:hAnsi="Calibri" w:cs="Calibri"/>
+          <w:b/>
+          <w:bCs/>
+          <w:color w:val="4472C4" w:themeColor="accent1"/>
+          <w:sz w:val="24"/>
+          <w:szCs w:val="24"/>
+          <w:lang w:val="ca-ES"/>
+        </w:rPr>
+      </w:pPr>
+      <w:r>
+        <w:rPr>
+          <w:rFonts w:ascii="Calibri" w:hAnsi="Calibri" w:cs="Calibri"/>
+          <w:b/>
+          <w:bCs/>
+          <w:color w:val="4472C4" w:themeColor="accent1"/>
+          <w:sz w:val="24"/>
+          <w:szCs w:val="24"/>
+          <w:lang w:val="ca-ES"/>
+        </w:rPr>
+        <w:t>Taula de requisits funcionals (mínim sobre 3 casos d’ús)</w:t>
+      </w:r>
+    </w:p>
+    <w:p>
+      <w:pPr>
+        <w:pStyle w:val="ListBullet"/>
+        <w:jc w:val="both"/>
+        <w:rPr>
+          <w:rFonts w:ascii="Calibri" w:hAnsi="Calibri" w:cs="Calibri"/>
+          <w:b/>
+          <w:bCs/>
+          <w:color w:val="4472C4" w:themeColor="accent1"/>
+          <w:sz w:val="24"/>
+          <w:szCs w:val="24"/>
+          <w:lang w:val="ca-ES"/>
+        </w:rPr>
+      </w:pPr>
+    </w:p>
+    <w:p>
+      <w:pPr>
+        <w:pStyle w:val="ListBullet"/>
+        <w:numPr>
+          <w:ilvl w:val="0"/>
+          <w:numId w:val="27"/>
+        </w:numPr>
+        <w:jc w:val="both"/>
+        <w:rPr>
+          <w:rFonts w:ascii="Calibri" w:hAnsi="Calibri" w:cs="Calibri"/>
+          <w:b/>
+          <w:bCs/>
+          <w:color w:val="4472C4" w:themeColor="accent1"/>
+          <w:sz w:val="24"/>
+          <w:szCs w:val="24"/>
+          <w:lang w:val="ca-ES"/>
+        </w:rPr>
+      </w:pPr>
+      <w:r>
+        <w:rPr>
+          <w:rFonts w:ascii="Calibri" w:hAnsi="Calibri" w:cs="Calibri"/>
+          <w:b/>
+          <w:bCs/>
+          <w:color w:val="4472C4" w:themeColor="accent1"/>
+          <w:sz w:val="24"/>
+          <w:szCs w:val="24"/>
+          <w:lang w:val="ca-ES"/>
+        </w:rPr>
+        <w:t>Diagrames d’activitat (mínim sobre 3 casos d’ús)</w:t>
+      </w:r>
+    </w:p>
+    <w:p>
+      <w:pPr>
+        <w:pStyle w:val="ListBullet"/>
+        <w:jc w:val="both"/>
+        <w:rPr>
+          <w:rFonts w:ascii="Calibri" w:hAnsi="Calibri" w:cs="Calibri"/>
+          <w:b/>
+          <w:bCs/>
+          <w:color w:val="4472C4" w:themeColor="accent1"/>
+          <w:sz w:val="24"/>
+          <w:szCs w:val="24"/>
+          <w:lang w:val="ca-ES"/>
+        </w:rPr>
+      </w:pPr>
+    </w:p>
+    <w:p>
+      <w:pPr>
+        <w:spacing w:after="0" w:line="240" w:lineRule="auto"/>
+        <w:rPr>
+          <w:rFonts w:ascii="Calibri" w:eastAsiaTheme="majorEastAsia" w:hAnsi="Calibri" w:cs="Calibri"/>
+          <w:bCs/>
+          <w:color w:val="04339F"/>
+          <w:kern w:val="2"/>
+          <w:sz w:val="28"/>
+          <w:szCs w:val="20"/>
+          <w:lang w:val="ca-ES" w:eastAsia="ja-JP"/>
+        </w:rPr>
+      </w:pPr>
+      <w:r>
+        <w:rPr>
+          <w:rFonts w:ascii="Calibri" w:hAnsi="Calibri" w:cs="Calibri"/>
+          <w:b/>
+          <w:color w:val="04339F"/>
+          <w:sz w:val="28"/>
+          <w:lang w:val="ca-ES"/>
+        </w:rPr>
+        <w:br w:type="page"/>
+      </w:r>
     </w:p>
     <w:p>
       <w:pPr>
@@ -4661,6 +8224,7 @@
           <w:sz w:val="28"/>
           <w:lang w:val="ca-ES"/>
         </w:rPr>
+        <w:lastRenderedPageBreak/>
         <w:t>PART C: Implementació i Demostració</w:t>
       </w:r>
     </w:p>
@@ -5796,8 +9360,8 @@
       </w:pPr>
     </w:p>
     <w:sectPr>
-      <w:headerReference w:type="default" r:id="rId15"/>
-      <w:footerReference w:type="default" r:id="rId16"/>
+      <w:headerReference w:type="default" r:id="rId17"/>
+      <w:footerReference w:type="default" r:id="rId18"/>
       <w:pgSz w:w="11906" w:h="16838"/>
       <w:pgMar w:top="1701" w:right="1276" w:bottom="1418" w:left="1559" w:header="709" w:footer="709" w:gutter="0"/>
       <w:pgNumType w:start="0"/>
@@ -6187,7 +9751,7 @@
             </wp:anchor>
           </w:drawing>
         </mc:Choice>
-        <mc:Fallback xmlns:a="http://schemas.openxmlformats.org/drawingml/2006/main" xmlns:pic="http://schemas.openxmlformats.org/drawingml/2006/picture">
+        <mc:Fallback xmlns:pic="http://schemas.openxmlformats.org/drawingml/2006/picture" xmlns:a="http://schemas.openxmlformats.org/drawingml/2006/main">
           <w:pict w14:anchorId="7C0584DC">
             <v:rect id="Rectangle 1" style="position:absolute;margin-left:-2.4pt;margin-top:-35.4pt;width:605.45pt;height:68.2pt;z-index:-503316473;visibility:visible;mso-wrap-style:square;mso-wrap-distance-left:9pt;mso-wrap-distance-top:0;mso-wrap-distance-right:9pt;mso-wrap-distance-bottom:0;mso-position-horizontal:absolute;mso-position-horizontal-relative:page;mso-position-vertical:absolute;mso-position-vertical-relative:text;v-text-anchor:top" o:spid="_x0000_s1026" fillcolor="#04339f" stroked="f" strokeweight="1pt" w14:anchorId="16B2AA30" o:gfxdata="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">
               <v:shadow on="t" type="perspective" color="black" opacity="26214f" offset="0,0" matrix="66847f,,,66847f"/>
@@ -8733,6 +12297,95 @@
     </w:lvl>
   </w:abstractNum>
   <w:abstractNum w:abstractNumId="23" w15:restartNumberingAfterBreak="0">
+    <w:nsid w:val="71E00098"/>
+    <w:multiLevelType w:val="hybridMultilevel"/>
+    <w:tmpl w:val="84869A6E"/>
+    <w:lvl w:ilvl="0" w:tplc="D540B8F0">
+      <w:start w:val="1"/>
+      <w:numFmt w:val="decimal"/>
+      <w:lvlText w:val="%1."/>
+      <w:lvlJc w:val="left"/>
+      <w:pPr>
+        <w:ind w:left="475" w:hanging="360"/>
+      </w:pPr>
+      <w:rPr>
+        <w:rFonts w:hint="default"/>
+      </w:rPr>
+    </w:lvl>
+    <w:lvl w:ilvl="1" w:tplc="04090019" w:tentative="1">
+      <w:start w:val="1"/>
+      <w:numFmt w:val="lowerLetter"/>
+      <w:lvlText w:val="%2."/>
+      <w:lvlJc w:val="left"/>
+      <w:pPr>
+        <w:ind w:left="1195" w:hanging="360"/>
+      </w:pPr>
+    </w:lvl>
+    <w:lvl w:ilvl="2" w:tplc="0409001B" w:tentative="1">
+      <w:start w:val="1"/>
+      <w:numFmt w:val="lowerRoman"/>
+      <w:lvlText w:val="%3."/>
+      <w:lvlJc w:val="right"/>
+      <w:pPr>
+        <w:ind w:left="1915" w:hanging="180"/>
+      </w:pPr>
+    </w:lvl>
+    <w:lvl w:ilvl="3" w:tplc="0409000F" w:tentative="1">
+      <w:start w:val="1"/>
+      <w:numFmt w:val="decimal"/>
+      <w:lvlText w:val="%4."/>
+      <w:lvlJc w:val="left"/>
+      <w:pPr>
+        <w:ind w:left="2635" w:hanging="360"/>
+      </w:pPr>
+    </w:lvl>
+    <w:lvl w:ilvl="4" w:tplc="04090019" w:tentative="1">
+      <w:start w:val="1"/>
+      <w:numFmt w:val="lowerLetter"/>
+      <w:lvlText w:val="%5."/>
+      <w:lvlJc w:val="left"/>
+      <w:pPr>
+        <w:ind w:left="3355" w:hanging="360"/>
+      </w:pPr>
+    </w:lvl>
+    <w:lvl w:ilvl="5" w:tplc="0409001B" w:tentative="1">
+      <w:start w:val="1"/>
+      <w:numFmt w:val="lowerRoman"/>
+      <w:lvlText w:val="%6."/>
+      <w:lvlJc w:val="right"/>
+      <w:pPr>
+        <w:ind w:left="4075" w:hanging="180"/>
+      </w:pPr>
+    </w:lvl>
+    <w:lvl w:ilvl="6" w:tplc="0409000F" w:tentative="1">
+      <w:start w:val="1"/>
+      <w:numFmt w:val="decimal"/>
+      <w:lvlText w:val="%7."/>
+      <w:lvlJc w:val="left"/>
+      <w:pPr>
+        <w:ind w:left="4795" w:hanging="360"/>
+      </w:pPr>
+    </w:lvl>
+    <w:lvl w:ilvl="7" w:tplc="04090019" w:tentative="1">
+      <w:start w:val="1"/>
+      <w:numFmt w:val="lowerLetter"/>
+      <w:lvlText w:val="%8."/>
+      <w:lvlJc w:val="left"/>
+      <w:pPr>
+        <w:ind w:left="5515" w:hanging="360"/>
+      </w:pPr>
+    </w:lvl>
+    <w:lvl w:ilvl="8" w:tplc="0409001B" w:tentative="1">
+      <w:start w:val="1"/>
+      <w:numFmt w:val="lowerRoman"/>
+      <w:lvlText w:val="%9."/>
+      <w:lvlJc w:val="right"/>
+      <w:pPr>
+        <w:ind w:left="6235" w:hanging="180"/>
+      </w:pPr>
+    </w:lvl>
+  </w:abstractNum>
+  <w:abstractNum w:abstractNumId="24" w15:restartNumberingAfterBreak="0">
     <w:nsid w:val="72DC3839"/>
     <w:multiLevelType w:val="hybridMultilevel"/>
     <w:tmpl w:val="4C746BFA"/>
@@ -8818,7 +12471,7 @@
       </w:pPr>
     </w:lvl>
   </w:abstractNum>
-  <w:abstractNum w:abstractNumId="24" w15:restartNumberingAfterBreak="0">
+  <w:abstractNum w:abstractNumId="25" w15:restartNumberingAfterBreak="0">
     <w:nsid w:val="745815E2"/>
     <w:multiLevelType w:val="hybridMultilevel"/>
     <w:tmpl w:val="5A2826A2"/>
@@ -8931,7 +12584,7 @@
       </w:rPr>
     </w:lvl>
   </w:abstractNum>
-  <w:abstractNum w:abstractNumId="25" w15:restartNumberingAfterBreak="0">
+  <w:abstractNum w:abstractNumId="26" w15:restartNumberingAfterBreak="0">
     <w:nsid w:val="78791B49"/>
     <w:multiLevelType w:val="multilevel"/>
     <w:tmpl w:val="EAD8F83E"/>
@@ -9036,7 +12689,7 @@
     <w:abstractNumId w:val="9"/>
   </w:num>
   <w:num w:numId="4" w16cid:durableId="1206596375">
-    <w:abstractNumId w:val="25"/>
+    <w:abstractNumId w:val="26"/>
   </w:num>
   <w:num w:numId="5" w16cid:durableId="1533806584">
     <w:abstractNumId w:val="18"/>
@@ -9072,7 +12725,7 @@
     <w:abstractNumId w:val="1"/>
   </w:num>
   <w:num w:numId="16" w16cid:durableId="1198540066">
-    <w:abstractNumId w:val="23"/>
+    <w:abstractNumId w:val="24"/>
   </w:num>
   <w:num w:numId="17" w16cid:durableId="1803693761">
     <w:abstractNumId w:val="5"/>
@@ -9090,7 +12743,7 @@
     <w:abstractNumId w:val="14"/>
   </w:num>
   <w:num w:numId="22" w16cid:durableId="1010377314">
-    <w:abstractNumId w:val="24"/>
+    <w:abstractNumId w:val="25"/>
   </w:num>
   <w:num w:numId="23" w16cid:durableId="1430614977">
     <w:abstractNumId w:val="7"/>
@@ -9103,6 +12756,9 @@
   </w:num>
   <w:num w:numId="26" w16cid:durableId="1209341355">
     <w:abstractNumId w:val="10"/>
+  </w:num>
+  <w:num w:numId="27" w16cid:durableId="795756921">
+    <w:abstractNumId w:val="23"/>
   </w:num>
 </w:numbering>
 </file>
@@ -11080,19 +14736,6 @@
 </file>
 
 <file path=customXml/item2.xml><?xml version="1.0" encoding="utf-8"?>
-<?mso-contentType ?>
-<FormTemplates xmlns="http://schemas.microsoft.com/sharepoint/v3/contenttype/forms">
-  <Display>DocumentLibraryForm</Display>
-  <Edit>DocumentLibraryForm</Edit>
-  <New>DocumentLibraryForm</New>
-</FormTemplates>
-</file>
-
-<file path=customXml/item3.xml><?xml version="1.0" encoding="utf-8"?>
-<b:Sources xmlns:b="http://schemas.openxmlformats.org/officeDocument/2006/bibliography" xmlns="http://schemas.openxmlformats.org/officeDocument/2006/bibliography" SelectedStyle="\APASixthEditionOfficeOnline.xsl" StyleName="APA" Version="6"/>
-</file>
-
-<file path=customXml/item4.xml><?xml version="1.0" encoding="utf-8"?>
 <ct:contentTypeSchema xmlns:ct="http://schemas.microsoft.com/office/2006/metadata/contentType" xmlns:ma="http://schemas.microsoft.com/office/2006/metadata/properties/metaAttributes" ct:_="" ma:_="" ma:contentTypeName="Document" ma:contentTypeID="0x01010012DFB546BF9A9A4B8ED0AC7B94B2CFD7" ma:contentTypeVersion="18" ma:contentTypeDescription="Crea un document nou" ma:contentTypeScope="" ma:versionID="a4de1d2b37c04251578d504aaf5fb6b6">
   <xsd:schema xmlns:xsd="http://www.w3.org/2001/XMLSchema" xmlns:xs="http://www.w3.org/2001/XMLSchema" xmlns:p="http://schemas.microsoft.com/office/2006/metadata/properties" xmlns:ns2="7ab8710d-5ebb-410d-896b-76cf8cf7948a" xmlns:ns3="604d14db-bcfc-4ffe-a253-bdc5ee9ebe55" targetNamespace="http://schemas.microsoft.com/office/2006/metadata/properties" ma:root="true" ma:fieldsID="b610ef0642c615044be91bd75983dfd3" ns2:_="" ns3:_="">
     <xsd:import namespace="7ab8710d-5ebb-410d-896b-76cf8cf7948a"/>
@@ -11347,6 +14990,19 @@
 </ct:contentTypeSchema>
 </file>
 
+<file path=customXml/item3.xml><?xml version="1.0" encoding="utf-8"?>
+<b:Sources xmlns:b="http://schemas.openxmlformats.org/officeDocument/2006/bibliography" xmlns="http://schemas.openxmlformats.org/officeDocument/2006/bibliography" SelectedStyle="\APASixthEditionOfficeOnline.xsl" StyleName="APA" Version="6"/>
+</file>
+
+<file path=customXml/item4.xml><?xml version="1.0" encoding="utf-8"?>
+<?mso-contentType ?>
+<FormTemplates xmlns="http://schemas.microsoft.com/sharepoint/v3/contenttype/forms">
+  <Display>DocumentLibraryForm</Display>
+  <Edit>DocumentLibraryForm</Edit>
+  <New>DocumentLibraryForm</New>
+</FormTemplates>
+</file>
+
 <file path=customXml/itemProps1.xml><?xml version="1.0" encoding="utf-8"?>
 <ds:datastoreItem xmlns:ds="http://schemas.openxmlformats.org/officeDocument/2006/customXml" ds:itemID="{98DDB6B4-26B7-4FFE-8C6F-5045A48BCF4D}">
   <ds:schemaRefs>
@@ -11359,22 +15015,6 @@
 </file>
 
 <file path=customXml/itemProps2.xml><?xml version="1.0" encoding="utf-8"?>
-<ds:datastoreItem xmlns:ds="http://schemas.openxmlformats.org/officeDocument/2006/customXml" ds:itemID="{C711AE3A-7BF5-4FA2-B63E-C841096FBF5A}">
-  <ds:schemaRefs>
-    <ds:schemaRef ds:uri="http://schemas.microsoft.com/sharepoint/v3/contenttype/forms"/>
-  </ds:schemaRefs>
-</ds:datastoreItem>
-</file>
-
-<file path=customXml/itemProps3.xml><?xml version="1.0" encoding="utf-8"?>
-<ds:datastoreItem xmlns:ds="http://schemas.openxmlformats.org/officeDocument/2006/customXml" ds:itemID="{8FD9EE6E-5512-6743-BD3F-1A78347629DE}">
-  <ds:schemaRefs>
-    <ds:schemaRef ds:uri="http://schemas.openxmlformats.org/officeDocument/2006/bibliography"/>
-  </ds:schemaRefs>
-</ds:datastoreItem>
-</file>
-
-<file path=customXml/itemProps4.xml><?xml version="1.0" encoding="utf-8"?>
 <ds:datastoreItem xmlns:ds="http://schemas.openxmlformats.org/officeDocument/2006/customXml" ds:itemID="{CE22B7CE-537F-42A1-9360-9997EFFC3F48}">
   <ds:schemaRefs>
     <ds:schemaRef ds:uri="http://schemas.microsoft.com/office/2006/metadata/contentType"/>
@@ -11391,4 +15031,20 @@
     <ds:schemaRef ds:uri="http://schemas.microsoft.com/internal/obd"/>
   </ds:schemaRefs>
 </ds:datastoreItem>
+</file>
+
+<file path=customXml/itemProps3.xml><?xml version="1.0" encoding="utf-8"?>
+<ds:datastoreItem xmlns:ds="http://schemas.openxmlformats.org/officeDocument/2006/customXml" ds:itemID="{8FD9EE6E-5512-6743-BD3F-1A78347629DE}">
+  <ds:schemaRefs>
+    <ds:schemaRef ds:uri="http://schemas.openxmlformats.org/officeDocument/2006/bibliography"/>
+  </ds:schemaRefs>
+</ds:datastoreItem>
+</file>
+
+<file path=customXml/itemProps4.xml><?xml version="1.0" encoding="utf-8"?>
+<ds:datastoreItem xmlns:ds="http://schemas.openxmlformats.org/officeDocument/2006/customXml" ds:itemID="{C711AE3A-7BF5-4FA2-B63E-C841096FBF5A}">
+  <ds:schemaRefs>
+    <ds:schemaRef ds:uri="http://schemas.microsoft.com/sharepoint/v3/contenttype/forms"/>
+  </ds:schemaRefs>
+</ds:datastoreItem>
 </file>
</xml_diff>